<commit_message>
Fixade så att databasen kan nås, tog bort lite onödiga tabell och datastrukturer, och kommenterade lite mer.
</commit_message>
<xml_diff>
--- a/Dokumentation.docx
+++ b/Dokumentation.docx
@@ -239,6 +239,7 @@
     <w:p>
       <w:pPr>
         <w:spacing w:after="60"/>
+        <w:jc w:val="both"/>
       </w:pPr>
       <w:r>
         <w:rPr>
@@ -246,9 +247,9 @@
         </w:rPr>
         <w:drawing>
           <wp:inline distT="0" distB="0" distL="0" distR="0">
-            <wp:extent cx="5514340" cy="3526155"/>
+            <wp:extent cx="5527675" cy="2923540"/>
             <wp:effectExtent l="0" t="0" r="0" b="0"/>
-            <wp:docPr id="76" name="Bildobjekt 76" descr="C:\Users\the_ponderer\AppData\Local\Microsoft\Windows\INetCache\Content.Word\Botddb_datamodell (10).png"/>
+            <wp:docPr id="78" name="Bildobjekt 78" descr="C:\Users\the_ponderer\AppData\Local\Microsoft\Windows\INetCache\Content.Word\Botddb_datamodell (9).png"/>
             <wp:cNvGraphicFramePr>
               <a:graphicFrameLocks xmlns:a="http://schemas.openxmlformats.org/drawingml/2006/main" noChangeAspect="1"/>
             </wp:cNvGraphicFramePr>
@@ -256,7 +257,7 @@
               <a:graphicData uri="http://schemas.openxmlformats.org/drawingml/2006/picture">
                 <pic:pic xmlns:pic="http://schemas.openxmlformats.org/drawingml/2006/picture">
                   <pic:nvPicPr>
-                    <pic:cNvPr id="0" name="Picture 358" descr="C:\Users\the_ponderer\AppData\Local\Microsoft\Windows\INetCache\Content.Word\Botddb_datamodell (10).png"/>
+                    <pic:cNvPr id="0" name="Picture 362" descr="C:\Users\the_ponderer\AppData\Local\Microsoft\Windows\INetCache\Content.Word\Botddb_datamodell (9).png"/>
                     <pic:cNvPicPr>
                       <a:picLocks noChangeAspect="1" noChangeArrowheads="1"/>
                     </pic:cNvPicPr>
@@ -277,7 +278,7 @@
                   <pic:spPr bwMode="auto">
                     <a:xfrm>
                       <a:off x="0" y="0"/>
-                      <a:ext cx="5514340" cy="3526155"/>
+                      <a:ext cx="5527675" cy="2923540"/>
                     </a:xfrm>
                     <a:prstGeom prst="rect">
                       <a:avLst/>
@@ -297,6 +298,11 @@
     <w:p>
       <w:pPr>
         <w:spacing w:after="60"/>
+      </w:pPr>
+    </w:p>
+    <w:p>
+      <w:pPr>
+        <w:spacing w:after="60"/>
         <w:jc w:val="center"/>
         <w:rPr>
           <w:i/>
@@ -306,6 +312,46 @@
         <w:rPr>
           <w:i/>
         </w:rPr>
+        <w:t xml:space="preserve">Ingen </w:t>
+      </w:r>
+      <w:proofErr w:type="spellStart"/>
+      <w:r>
+        <w:rPr>
+          <w:i/>
+        </w:rPr>
+        <w:t>User</w:t>
+      </w:r>
+      <w:proofErr w:type="spellEnd"/>
+      <w:r>
+        <w:rPr>
+          <w:i/>
+        </w:rPr>
+        <w:t xml:space="preserve"> krävs då botkoden fungerar </w:t>
+      </w:r>
+      <w:bookmarkStart w:id="0" w:name="_GoBack"/>
+      <w:bookmarkEnd w:id="0"/>
+      <w:r>
+        <w:rPr>
+          <w:i/>
+        </w:rPr>
+        <w:t>som lösen.</w:t>
+      </w:r>
+      <w:r>
+        <w:rPr>
+          <w:i/>
+        </w:rPr>
+        <w:t xml:space="preserve"> Ett fordon kan ha flera böter på sig men måste åtminstone ha en.</w:t>
+      </w:r>
+      <w:r>
+        <w:rPr>
+          <w:i/>
+        </w:rPr>
+        <w:t xml:space="preserve"> </w:t>
+      </w:r>
+      <w:r>
+        <w:rPr>
+          <w:i/>
+        </w:rPr>
         <w:t xml:space="preserve">Reg.nr ligger i relationsmodellen både i fordon och i bot som </w:t>
       </w:r>
       <w:proofErr w:type="spellStart"/>
@@ -336,6 +382,67 @@
         </w:rPr>
         <w:t>.</w:t>
       </w:r>
+      <w:r>
+        <w:rPr>
+          <w:i/>
+        </w:rPr>
+        <w:t xml:space="preserve"> </w:t>
+      </w:r>
+      <w:proofErr w:type="spellStart"/>
+      <w:r>
+        <w:rPr>
+          <w:i/>
+        </w:rPr>
+        <w:t>Users</w:t>
+      </w:r>
+      <w:proofErr w:type="spellEnd"/>
+      <w:r>
+        <w:rPr>
+          <w:i/>
+        </w:rPr>
+        <w:t xml:space="preserve"> och </w:t>
+      </w:r>
+      <w:proofErr w:type="spellStart"/>
+      <w:r>
+        <w:rPr>
+          <w:i/>
+        </w:rPr>
+        <w:lastRenderedPageBreak/>
+        <w:t>passwords_reset</w:t>
+      </w:r>
+      <w:proofErr w:type="spellEnd"/>
+      <w:r>
+        <w:rPr>
+          <w:i/>
+        </w:rPr>
+        <w:t xml:space="preserve"> </w:t>
+      </w:r>
+      <w:r>
+        <w:rPr>
+          <w:i/>
+        </w:rPr>
+        <w:t xml:space="preserve">tabellerna </w:t>
+      </w:r>
+      <w:r>
+        <w:rPr>
+          <w:i/>
+        </w:rPr>
+        <w:t xml:space="preserve">kommer med i </w:t>
+      </w:r>
+      <w:proofErr w:type="spellStart"/>
+      <w:r>
+        <w:rPr>
+          <w:i/>
+        </w:rPr>
+        <w:t>lavarel</w:t>
+      </w:r>
+      <w:proofErr w:type="spellEnd"/>
+      <w:r>
+        <w:rPr>
+          <w:i/>
+        </w:rPr>
+        <w:t>/databasen men används inte i applikationen, så är därför inte med i datamodellen.</w:t>
+      </w:r>
     </w:p>
     <w:p>
       <w:pPr>
@@ -361,11 +468,22 @@
       <w:r>
         <w:t>. Variabeln så att källkoden kunde kommunicera med databasen.</w:t>
       </w:r>
+      <w:r>
+        <w:t xml:space="preserve"> </w:t>
+      </w:r>
     </w:p>
     <w:p>
       <w:pPr>
         <w:pStyle w:val="Rubrik2"/>
       </w:pPr>
+      <w:proofErr w:type="spellStart"/>
+      <w:r>
+        <w:t>High-level</w:t>
+      </w:r>
+      <w:proofErr w:type="spellEnd"/>
+      <w:r>
+        <w:t>/</w:t>
+      </w:r>
       <w:r>
         <w:t>K</w:t>
       </w:r>
@@ -447,8 +565,6 @@
       <w:pPr>
         <w:spacing w:after="60"/>
       </w:pPr>
-      <w:bookmarkStart w:id="0" w:name="_GoBack"/>
-      <w:bookmarkEnd w:id="0"/>
     </w:p>
     <w:p>
       <w:pPr>

</xml_diff>

<commit_message>
fixade några grejer i datamodellen.
</commit_message>
<xml_diff>
--- a/Dokumentation.docx
+++ b/Dokumentation.docx
@@ -247,9 +247,9 @@
         </w:rPr>
         <w:drawing>
           <wp:inline distT="0" distB="0" distL="0" distR="0">
-            <wp:extent cx="5527675" cy="2923540"/>
+            <wp:extent cx="5514340" cy="2542540"/>
             <wp:effectExtent l="0" t="0" r="0" b="0"/>
-            <wp:docPr id="78" name="Bildobjekt 78" descr="C:\Users\the_ponderer\AppData\Local\Microsoft\Windows\INetCache\Content.Word\Botddb_datamodell (9).png"/>
+            <wp:docPr id="79" name="Bildobjekt 79" descr="C:\Users\the_ponderer\AppData\Local\Microsoft\Windows\INetCache\Content.Word\Botddb_datamodell (11).png"/>
             <wp:cNvGraphicFramePr>
               <a:graphicFrameLocks xmlns:a="http://schemas.openxmlformats.org/drawingml/2006/main" noChangeAspect="1"/>
             </wp:cNvGraphicFramePr>
@@ -257,7 +257,7 @@
               <a:graphicData uri="http://schemas.openxmlformats.org/drawingml/2006/picture">
                 <pic:pic xmlns:pic="http://schemas.openxmlformats.org/drawingml/2006/picture">
                   <pic:nvPicPr>
-                    <pic:cNvPr id="0" name="Picture 362" descr="C:\Users\the_ponderer\AppData\Local\Microsoft\Windows\INetCache\Content.Word\Botddb_datamodell (9).png"/>
+                    <pic:cNvPr id="0" name="Picture 400" descr="C:\Users\the_ponderer\AppData\Local\Microsoft\Windows\INetCache\Content.Word\Botddb_datamodell (11).png"/>
                     <pic:cNvPicPr>
                       <a:picLocks noChangeAspect="1" noChangeArrowheads="1"/>
                     </pic:cNvPicPr>
@@ -278,7 +278,7 @@
                   <pic:spPr bwMode="auto">
                     <a:xfrm>
                       <a:off x="0" y="0"/>
-                      <a:ext cx="5527675" cy="2923540"/>
+                      <a:ext cx="5514340" cy="2542540"/>
                     </a:xfrm>
                     <a:prstGeom prst="rect">
                       <a:avLst/>
@@ -294,129 +294,128 @@
           </wp:inline>
         </w:drawing>
       </w:r>
-    </w:p>
-    <w:p>
-      <w:pPr>
-        <w:spacing w:after="60"/>
-      </w:pPr>
-    </w:p>
-    <w:p>
-      <w:pPr>
-        <w:spacing w:after="60"/>
-        <w:jc w:val="center"/>
-        <w:rPr>
-          <w:i/>
-        </w:rPr>
-      </w:pPr>
-      <w:r>
-        <w:rPr>
-          <w:i/>
-        </w:rPr>
-        <w:t xml:space="preserve">Ingen </w:t>
-      </w:r>
-      <w:proofErr w:type="spellStart"/>
-      <w:r>
-        <w:rPr>
-          <w:i/>
-        </w:rPr>
-        <w:t>User</w:t>
-      </w:r>
-      <w:proofErr w:type="spellEnd"/>
-      <w:r>
-        <w:rPr>
-          <w:i/>
-        </w:rPr>
-        <w:t xml:space="preserve"> krävs då botkoden fungerar som lösen.</w:t>
-      </w:r>
-      <w:r>
-        <w:rPr>
-          <w:i/>
-        </w:rPr>
-        <w:t xml:space="preserve"> Ett fordon kan ha flera böter på sig men måste åtminstone ha en.</w:t>
-      </w:r>
-      <w:r>
-        <w:rPr>
-          <w:i/>
-        </w:rPr>
-        <w:t xml:space="preserve"> </w:t>
-      </w:r>
-      <w:r>
-        <w:rPr>
-          <w:i/>
-        </w:rPr>
-        <w:t xml:space="preserve">Reg.nr ligger i relationsmodellen både i fordon och i bot som </w:t>
-      </w:r>
-      <w:proofErr w:type="spellStart"/>
-      <w:r>
-        <w:rPr>
-          <w:i/>
-        </w:rPr>
-        <w:t>foreign</w:t>
-      </w:r>
-      <w:proofErr w:type="spellEnd"/>
-      <w:r>
-        <w:rPr>
-          <w:i/>
-        </w:rPr>
-        <w:t xml:space="preserve"> </w:t>
-      </w:r>
-      <w:proofErr w:type="spellStart"/>
-      <w:r>
-        <w:rPr>
-          <w:i/>
-        </w:rPr>
-        <w:t>key</w:t>
-      </w:r>
-      <w:proofErr w:type="spellEnd"/>
-      <w:r>
-        <w:rPr>
-          <w:i/>
-        </w:rPr>
-        <w:t>.</w:t>
-      </w:r>
-      <w:r>
-        <w:rPr>
-          <w:i/>
-        </w:rPr>
-        <w:t xml:space="preserve"> </w:t>
-      </w:r>
-      <w:proofErr w:type="spellStart"/>
-      <w:r>
-        <w:rPr>
-          <w:i/>
-        </w:rPr>
-        <w:t>Users</w:t>
-      </w:r>
-      <w:proofErr w:type="spellEnd"/>
-      <w:r>
-        <w:rPr>
-          <w:i/>
-        </w:rPr>
-        <w:t xml:space="preserve"> och </w:t>
-      </w:r>
-      <w:proofErr w:type="spellStart"/>
-      <w:r>
-        <w:rPr>
-          <w:i/>
-        </w:rPr>
-        <w:lastRenderedPageBreak/>
-        <w:t>passwords_reset</w:t>
-      </w:r>
-      <w:proofErr w:type="spellEnd"/>
-      <w:r>
-        <w:rPr>
-          <w:i/>
-        </w:rPr>
-        <w:t xml:space="preserve"> </w:t>
-      </w:r>
-      <w:r>
-        <w:rPr>
-          <w:i/>
-        </w:rPr>
-        <w:t xml:space="preserve">tabellerna </w:t>
-      </w:r>
       <w:bookmarkStart w:id="0" w:name="_GoBack"/>
       <w:bookmarkEnd w:id="0"/>
+    </w:p>
+    <w:p>
+      <w:pPr>
+        <w:spacing w:after="60"/>
+      </w:pPr>
+    </w:p>
+    <w:p>
+      <w:pPr>
+        <w:spacing w:after="60"/>
+        <w:jc w:val="center"/>
+        <w:rPr>
+          <w:i/>
+        </w:rPr>
+      </w:pPr>
+      <w:r>
+        <w:rPr>
+          <w:i/>
+        </w:rPr>
+        <w:t xml:space="preserve">Ingen </w:t>
+      </w:r>
+      <w:proofErr w:type="spellStart"/>
+      <w:r>
+        <w:rPr>
+          <w:i/>
+        </w:rPr>
+        <w:t>User</w:t>
+      </w:r>
+      <w:proofErr w:type="spellEnd"/>
+      <w:r>
+        <w:rPr>
+          <w:i/>
+        </w:rPr>
+        <w:t xml:space="preserve"> krävs då botkoden fungerar som lösen.</w:t>
+      </w:r>
+      <w:r>
+        <w:rPr>
+          <w:i/>
+        </w:rPr>
+        <w:t xml:space="preserve"> Ett fordon kan ha flera böter på sig men måste åtminstone ha en.</w:t>
+      </w:r>
+      <w:r>
+        <w:rPr>
+          <w:i/>
+        </w:rPr>
+        <w:t xml:space="preserve"> </w:t>
+      </w:r>
+      <w:r>
+        <w:rPr>
+          <w:i/>
+        </w:rPr>
+        <w:t xml:space="preserve">Reg.nr ligger i relationsmodellen både i fordon och i bot som </w:t>
+      </w:r>
+      <w:proofErr w:type="spellStart"/>
+      <w:r>
+        <w:rPr>
+          <w:i/>
+        </w:rPr>
+        <w:t>foreign</w:t>
+      </w:r>
+      <w:proofErr w:type="spellEnd"/>
+      <w:r>
+        <w:rPr>
+          <w:i/>
+        </w:rPr>
+        <w:t xml:space="preserve"> </w:t>
+      </w:r>
+      <w:proofErr w:type="spellStart"/>
+      <w:r>
+        <w:rPr>
+          <w:i/>
+        </w:rPr>
+        <w:t>key</w:t>
+      </w:r>
+      <w:proofErr w:type="spellEnd"/>
+      <w:r>
+        <w:rPr>
+          <w:i/>
+        </w:rPr>
+        <w:t>.</w:t>
+      </w:r>
+      <w:r>
+        <w:rPr>
+          <w:i/>
+        </w:rPr>
+        <w:t xml:space="preserve"> </w:t>
+      </w:r>
+      <w:proofErr w:type="spellStart"/>
+      <w:r>
+        <w:rPr>
+          <w:i/>
+        </w:rPr>
+        <w:t>Users</w:t>
+      </w:r>
+      <w:proofErr w:type="spellEnd"/>
+      <w:r>
+        <w:rPr>
+          <w:i/>
+        </w:rPr>
+        <w:t xml:space="preserve"> och </w:t>
+      </w:r>
+      <w:proofErr w:type="spellStart"/>
+      <w:r>
+        <w:rPr>
+          <w:i/>
+        </w:rPr>
+        <w:t>passwords_reset</w:t>
+      </w:r>
+      <w:proofErr w:type="spellEnd"/>
+      <w:r>
+        <w:rPr>
+          <w:i/>
+        </w:rPr>
+        <w:t xml:space="preserve"> </w:t>
+      </w:r>
+      <w:r>
+        <w:rPr>
+          <w:i/>
+        </w:rPr>
+        <w:t xml:space="preserve">tabellerna </w:t>
+      </w:r>
       <w:r>
         <w:rPr>
           <w:i/>
@@ -452,6 +451,7 @@
         <w:spacing w:after="60"/>
       </w:pPr>
       <w:r>
+        <w:lastRenderedPageBreak/>
         <w:t xml:space="preserve">Jag korrigerade sedan i </w:t>
       </w:r>
       <w:proofErr w:type="spellStart"/>

</xml_diff>

<commit_message>
Grunden till REST-API. Har resource controllers. ska kunna skapa och spara fordon och boter hidden-from-view för att generera exempeldata istället för SQL (är detta rätt praxis?). flera funktioner i controllers funkar inte än. Vet inte om create och store funktion behövs eller om det blir krock med kravspec. då till och med. Fixar Angular front-end next. får se hur jag kopplar ihop controller funktioner med views.
</commit_message>
<xml_diff>
--- a/Dokumentation.docx
+++ b/Dokumentation.docx
@@ -294,8 +294,6 @@
           </wp:inline>
         </w:drawing>
       </w:r>
-      <w:bookmarkStart w:id="0" w:name="_GoBack"/>
-      <w:bookmarkEnd w:id="0"/>
     </w:p>
     <w:p>
       <w:pPr>
@@ -547,6 +545,67 @@
       </w:r>
     </w:p>
     <w:p>
+      <w:r>
+        <w:t>Uppdatering (2017-09-18):</w:t>
+      </w:r>
+    </w:p>
+    <w:p>
+      <w:proofErr w:type="spellStart"/>
+      <w:r>
+        <w:t>User</w:t>
+      </w:r>
+      <w:proofErr w:type="spellEnd"/>
+      <w:r>
+        <w:t xml:space="preserve"> och login behövs ej.</w:t>
+      </w:r>
+      <w:r>
+        <w:t xml:space="preserve"> Får se om en </w:t>
+      </w:r>
+      <w:proofErr w:type="spellStart"/>
+      <w:r>
+        <w:t>create</w:t>
+      </w:r>
+      <w:proofErr w:type="spellEnd"/>
+      <w:r>
+        <w:t xml:space="preserve">-funktion behövs eller ifall detta får matas in helt via SQL. Store-funktionen behövs ju tekniskt sett inte heller, men kan vara nödvändig för att generera </w:t>
+      </w:r>
+      <w:proofErr w:type="spellStart"/>
+      <w:r>
+        <w:t>random</w:t>
+      </w:r>
+      <w:proofErr w:type="spellEnd"/>
+      <w:r>
+        <w:t xml:space="preserve"> </w:t>
+      </w:r>
+      <w:proofErr w:type="spellStart"/>
+      <w:r>
+        <w:t>primary</w:t>
+      </w:r>
+      <w:proofErr w:type="spellEnd"/>
+      <w:r>
+        <w:t xml:space="preserve"> </w:t>
+      </w:r>
+      <w:proofErr w:type="spellStart"/>
+      <w:r>
+        <w:t>key</w:t>
+      </w:r>
+      <w:proofErr w:type="spellEnd"/>
+      <w:r>
+        <w:t xml:space="preserve"> till böter (se Botcontroller).</w:t>
+      </w:r>
+      <w:r>
+        <w:t xml:space="preserve"> En </w:t>
+      </w:r>
+      <w:proofErr w:type="spellStart"/>
+      <w:r>
+        <w:t>edit</w:t>
+      </w:r>
+      <w:proofErr w:type="spellEnd"/>
+      <w:r>
+        <w:t xml:space="preserve"> i REST-APIN behövs också nog.</w:t>
+      </w:r>
+    </w:p>
+    <w:p>
       <w:pPr>
         <w:pStyle w:val="Rubrik1"/>
         <w:spacing w:after="60"/>
@@ -557,8 +616,11 @@
     </w:p>
     <w:p>
       <w:pPr>
-        <w:spacing w:after="60"/>
-      </w:pPr>
+        <w:pStyle w:val="Rubrik2"/>
+      </w:pPr>
+      <w:r>
+        <w:t>Rest-API</w:t>
+      </w:r>
     </w:p>
     <w:p>
       <w:pPr>
@@ -817,15 +879,13 @@
         <w:spacing w:after="60"/>
       </w:pPr>
       <w:r>
-        <w:t xml:space="preserve">Sedan matar jag in </w:t>
-      </w:r>
-      <w:proofErr w:type="spellStart"/>
-      <w:r>
-        <w:t>tabllerna</w:t>
-      </w:r>
-      <w:proofErr w:type="spellEnd"/>
-      <w:r>
-        <w:t xml:space="preserve"> i databasen</w:t>
+        <w:t>Sedan matar jag in tab</w:t>
+      </w:r>
+      <w:r>
+        <w:t>e</w:t>
+      </w:r>
+      <w:r>
+        <w:t>llerna i databasen</w:t>
       </w:r>
       <w:r>
         <w:t xml:space="preserve"> med kommandot</w:t>
@@ -912,15 +972,750 @@
       </w:pPr>
     </w:p>
     <w:p>
-      <w:pPr>
-        <w:pStyle w:val="Rubrik3"/>
-      </w:pPr>
-    </w:p>
-    <w:p>
-      <w:pPr>
-        <w:pStyle w:val="Rubrik1"/>
-        <w:spacing w:after="60"/>
-      </w:pPr>
+      <w:r>
+        <w:lastRenderedPageBreak/>
+        <w:t>Sedan la jag till två controllers</w:t>
+      </w:r>
+      <w:r>
+        <w:t>. De styr logiken bakom de</w:t>
+      </w:r>
+      <w:r>
+        <w:t xml:space="preserve"> abstraktionslager </w:t>
+      </w:r>
+      <w:r>
+        <w:t>för</w:t>
+      </w:r>
+      <w:r>
+        <w:t xml:space="preserve"> </w:t>
+      </w:r>
+      <w:r>
+        <w:t xml:space="preserve">de ORM </w:t>
+      </w:r>
+      <w:proofErr w:type="spellStart"/>
+      <w:r>
+        <w:t>APIn</w:t>
+      </w:r>
+      <w:proofErr w:type="spellEnd"/>
+      <w:r>
+        <w:t xml:space="preserve"> skall utnyttja </w:t>
+      </w:r>
+      <w:r>
+        <w:t>för att kommunicera</w:t>
+      </w:r>
+      <w:r>
+        <w:t xml:space="preserve">/skicka </w:t>
+      </w:r>
+      <w:proofErr w:type="spellStart"/>
+      <w:r>
+        <w:t>requests</w:t>
+      </w:r>
+      <w:proofErr w:type="spellEnd"/>
+      <w:r>
+        <w:t xml:space="preserve"> till</w:t>
+      </w:r>
+      <w:r>
+        <w:t xml:space="preserve"> databasen.</w:t>
+      </w:r>
+      <w:r>
+        <w:t xml:space="preserve"> </w:t>
+      </w:r>
+    </w:p>
+    <w:p>
+      <w:pPr>
+        <w:pStyle w:val="HTML-frformaterad"/>
+        <w:pBdr>
+          <w:top w:val="single" w:sz="6" w:space="12" w:color="CCCCCC"/>
+          <w:left w:val="single" w:sz="6" w:space="31" w:color="CCCCCC"/>
+          <w:bottom w:val="single" w:sz="6" w:space="12" w:color="CCCCCC"/>
+          <w:right w:val="single" w:sz="6" w:space="12" w:color="CCCCCC"/>
+        </w:pBdr>
+        <w:shd w:val="clear" w:color="auto" w:fill="F5F2F0"/>
+        <w:rPr>
+          <w:rFonts w:ascii="Consolas" w:hAnsi="Consolas"/>
+          <w:color w:val="000000"/>
+          <w:spacing w:val="15"/>
+        </w:rPr>
+      </w:pPr>
+      <w:proofErr w:type="spellStart"/>
+      <w:r>
+        <w:rPr>
+          <w:rStyle w:val="HTML-kod"/>
+          <w:rFonts w:ascii="Consolas" w:eastAsiaTheme="majorEastAsia" w:hAnsi="Consolas"/>
+          <w:color w:val="000000"/>
+          <w:spacing w:val="15"/>
+        </w:rPr>
+        <w:t>php</w:t>
+      </w:r>
+      <w:proofErr w:type="spellEnd"/>
+      <w:r>
+        <w:rPr>
+          <w:rStyle w:val="HTML-kod"/>
+          <w:rFonts w:ascii="Consolas" w:eastAsiaTheme="majorEastAsia" w:hAnsi="Consolas"/>
+          <w:color w:val="000000"/>
+          <w:spacing w:val="15"/>
+        </w:rPr>
+        <w:t xml:space="preserve"> </w:t>
+      </w:r>
+      <w:proofErr w:type="spellStart"/>
+      <w:r>
+        <w:rPr>
+          <w:rStyle w:val="HTML-kod"/>
+          <w:rFonts w:ascii="Consolas" w:eastAsiaTheme="majorEastAsia" w:hAnsi="Consolas"/>
+          <w:color w:val="000000"/>
+          <w:spacing w:val="15"/>
+        </w:rPr>
+        <w:t>artisan</w:t>
+      </w:r>
+      <w:proofErr w:type="spellEnd"/>
+      <w:r>
+        <w:rPr>
+          <w:rStyle w:val="HTML-kod"/>
+          <w:rFonts w:ascii="Consolas" w:eastAsiaTheme="majorEastAsia" w:hAnsi="Consolas"/>
+          <w:color w:val="000000"/>
+          <w:spacing w:val="15"/>
+        </w:rPr>
+        <w:t xml:space="preserve"> </w:t>
+      </w:r>
+      <w:proofErr w:type="spellStart"/>
+      <w:proofErr w:type="gramStart"/>
+      <w:r>
+        <w:rPr>
+          <w:rStyle w:val="HTML-kod"/>
+          <w:rFonts w:ascii="Consolas" w:eastAsiaTheme="majorEastAsia" w:hAnsi="Consolas"/>
+          <w:color w:val="000000"/>
+          <w:spacing w:val="15"/>
+        </w:rPr>
+        <w:t>make</w:t>
+      </w:r>
+      <w:r>
+        <w:rPr>
+          <w:rStyle w:val="token"/>
+          <w:rFonts w:ascii="Consolas" w:eastAsiaTheme="majorEastAsia" w:hAnsi="Consolas"/>
+          <w:color w:val="999999"/>
+          <w:spacing w:val="15"/>
+        </w:rPr>
+        <w:t>:</w:t>
+      </w:r>
+      <w:r>
+        <w:rPr>
+          <w:rStyle w:val="HTML-kod"/>
+          <w:rFonts w:ascii="Consolas" w:eastAsiaTheme="majorEastAsia" w:hAnsi="Consolas"/>
+          <w:color w:val="000000"/>
+          <w:spacing w:val="15"/>
+        </w:rPr>
+        <w:t>controller</w:t>
+      </w:r>
+      <w:proofErr w:type="spellEnd"/>
+      <w:proofErr w:type="gramEnd"/>
+      <w:r>
+        <w:rPr>
+          <w:rStyle w:val="HTML-kod"/>
+          <w:rFonts w:ascii="Consolas" w:eastAsiaTheme="majorEastAsia" w:hAnsi="Consolas"/>
+          <w:color w:val="000000"/>
+          <w:spacing w:val="15"/>
+        </w:rPr>
+        <w:t xml:space="preserve"> </w:t>
+      </w:r>
+      <w:r>
+        <w:rPr>
+          <w:rStyle w:val="HTML-kod"/>
+          <w:rFonts w:ascii="Consolas" w:eastAsiaTheme="majorEastAsia" w:hAnsi="Consolas"/>
+          <w:color w:val="000000"/>
+          <w:spacing w:val="15"/>
+        </w:rPr>
+        <w:t>Fordon</w:t>
+      </w:r>
+    </w:p>
+    <w:p/>
+    <w:p>
+      <w:pPr>
+        <w:pStyle w:val="HTML-frformaterad"/>
+        <w:pBdr>
+          <w:top w:val="single" w:sz="6" w:space="12" w:color="CCCCCC"/>
+          <w:left w:val="single" w:sz="6" w:space="31" w:color="CCCCCC"/>
+          <w:bottom w:val="single" w:sz="6" w:space="12" w:color="CCCCCC"/>
+          <w:right w:val="single" w:sz="6" w:space="12" w:color="CCCCCC"/>
+        </w:pBdr>
+        <w:shd w:val="clear" w:color="auto" w:fill="F5F2F0"/>
+        <w:rPr>
+          <w:rFonts w:ascii="Consolas" w:hAnsi="Consolas"/>
+          <w:color w:val="000000"/>
+          <w:spacing w:val="15"/>
+        </w:rPr>
+      </w:pPr>
+      <w:proofErr w:type="spellStart"/>
+      <w:r>
+        <w:rPr>
+          <w:rStyle w:val="HTML-kod"/>
+          <w:rFonts w:ascii="Consolas" w:eastAsiaTheme="majorEastAsia" w:hAnsi="Consolas"/>
+          <w:color w:val="000000"/>
+          <w:spacing w:val="15"/>
+        </w:rPr>
+        <w:t>php</w:t>
+      </w:r>
+      <w:proofErr w:type="spellEnd"/>
+      <w:r>
+        <w:rPr>
+          <w:rStyle w:val="HTML-kod"/>
+          <w:rFonts w:ascii="Consolas" w:eastAsiaTheme="majorEastAsia" w:hAnsi="Consolas"/>
+          <w:color w:val="000000"/>
+          <w:spacing w:val="15"/>
+        </w:rPr>
+        <w:t xml:space="preserve"> </w:t>
+      </w:r>
+      <w:proofErr w:type="spellStart"/>
+      <w:r>
+        <w:rPr>
+          <w:rStyle w:val="HTML-kod"/>
+          <w:rFonts w:ascii="Consolas" w:eastAsiaTheme="majorEastAsia" w:hAnsi="Consolas"/>
+          <w:color w:val="000000"/>
+          <w:spacing w:val="15"/>
+        </w:rPr>
+        <w:t>artisan</w:t>
+      </w:r>
+      <w:proofErr w:type="spellEnd"/>
+      <w:r>
+        <w:rPr>
+          <w:rStyle w:val="HTML-kod"/>
+          <w:rFonts w:ascii="Consolas" w:eastAsiaTheme="majorEastAsia" w:hAnsi="Consolas"/>
+          <w:color w:val="000000"/>
+          <w:spacing w:val="15"/>
+        </w:rPr>
+        <w:t xml:space="preserve"> </w:t>
+      </w:r>
+      <w:proofErr w:type="spellStart"/>
+      <w:proofErr w:type="gramStart"/>
+      <w:r>
+        <w:rPr>
+          <w:rStyle w:val="HTML-kod"/>
+          <w:rFonts w:ascii="Consolas" w:eastAsiaTheme="majorEastAsia" w:hAnsi="Consolas"/>
+          <w:color w:val="000000"/>
+          <w:spacing w:val="15"/>
+        </w:rPr>
+        <w:t>make</w:t>
+      </w:r>
+      <w:r>
+        <w:rPr>
+          <w:rStyle w:val="token"/>
+          <w:rFonts w:ascii="Consolas" w:eastAsiaTheme="majorEastAsia" w:hAnsi="Consolas"/>
+          <w:color w:val="999999"/>
+          <w:spacing w:val="15"/>
+        </w:rPr>
+        <w:t>:</w:t>
+      </w:r>
+      <w:r>
+        <w:rPr>
+          <w:rStyle w:val="HTML-kod"/>
+          <w:rFonts w:ascii="Consolas" w:eastAsiaTheme="majorEastAsia" w:hAnsi="Consolas"/>
+          <w:color w:val="000000"/>
+          <w:spacing w:val="15"/>
+        </w:rPr>
+        <w:t>controller</w:t>
+      </w:r>
+      <w:proofErr w:type="spellEnd"/>
+      <w:proofErr w:type="gramEnd"/>
+      <w:r>
+        <w:rPr>
+          <w:rStyle w:val="HTML-kod"/>
+          <w:rFonts w:ascii="Consolas" w:eastAsiaTheme="majorEastAsia" w:hAnsi="Consolas"/>
+          <w:color w:val="000000"/>
+          <w:spacing w:val="15"/>
+        </w:rPr>
+        <w:t xml:space="preserve"> </w:t>
+      </w:r>
+      <w:r>
+        <w:rPr>
+          <w:rStyle w:val="HTML-kod"/>
+          <w:rFonts w:ascii="Consolas" w:eastAsiaTheme="majorEastAsia" w:hAnsi="Consolas"/>
+          <w:color w:val="000000"/>
+          <w:spacing w:val="15"/>
+        </w:rPr>
+        <w:t>Bot</w:t>
+      </w:r>
+    </w:p>
+    <w:p>
+      <w:r>
+        <w:t>modif</w:t>
+      </w:r>
+      <w:r>
+        <w:t>i</w:t>
+      </w:r>
+      <w:r>
+        <w:t xml:space="preserve">erade sedan dessa så de var </w:t>
+      </w:r>
+      <w:proofErr w:type="spellStart"/>
+      <w:r>
+        <w:t>restful</w:t>
+      </w:r>
+      <w:proofErr w:type="spellEnd"/>
+      <w:r>
+        <w:t>/</w:t>
+      </w:r>
+      <w:proofErr w:type="spellStart"/>
+      <w:r>
+        <w:t>resource</w:t>
+      </w:r>
+      <w:proofErr w:type="spellEnd"/>
+      <w:r>
+        <w:t xml:space="preserve"> baserade, och ändrade v</w:t>
+      </w:r>
+      <w:r>
+        <w:t xml:space="preserve">ilka funktioner som behövde en </w:t>
+      </w:r>
+      <w:proofErr w:type="spellStart"/>
+      <w:r>
+        <w:t>view</w:t>
+      </w:r>
+      <w:proofErr w:type="spellEnd"/>
+      <w:r>
+        <w:t xml:space="preserve"> eller inte.</w:t>
+      </w:r>
+      <w:r>
+        <w:t xml:space="preserve"> Fixade också routes så att </w:t>
+      </w:r>
+      <w:proofErr w:type="spellStart"/>
+      <w:r>
+        <w:t>urls</w:t>
+      </w:r>
+      <w:proofErr w:type="spellEnd"/>
+      <w:r>
+        <w:t xml:space="preserve"> matchar med controller actions i </w:t>
+      </w:r>
+      <w:proofErr w:type="spellStart"/>
+      <w:r>
+        <w:t>web.php</w:t>
+      </w:r>
+      <w:proofErr w:type="spellEnd"/>
+      <w:r>
+        <w:t xml:space="preserve"> filen:</w:t>
+      </w:r>
+    </w:p>
+    <w:p>
+      <w:proofErr w:type="gramStart"/>
+      <w:r>
+        <w:t>Route::</w:t>
+      </w:r>
+      <w:proofErr w:type="spellStart"/>
+      <w:proofErr w:type="gramEnd"/>
+      <w:r>
+        <w:t>resource</w:t>
+      </w:r>
+      <w:proofErr w:type="spellEnd"/>
+      <w:r>
+        <w:t>('bot', 'Botcontroller');</w:t>
+      </w:r>
+    </w:p>
+    <w:p/>
+    <w:p>
+      <w:proofErr w:type="gramStart"/>
+      <w:r>
+        <w:t>Route::</w:t>
+      </w:r>
+      <w:proofErr w:type="spellStart"/>
+      <w:proofErr w:type="gramEnd"/>
+      <w:r>
+        <w:t>resource</w:t>
+      </w:r>
+      <w:proofErr w:type="spellEnd"/>
+      <w:r>
+        <w:t>('fordon', 'Fordoncontroller',</w:t>
+      </w:r>
+    </w:p>
+    <w:p>
+      <w:r>
+        <w:t xml:space="preserve">    ['</w:t>
+      </w:r>
+      <w:proofErr w:type="spellStart"/>
+      <w:r>
+        <w:t>except</w:t>
+      </w:r>
+      <w:proofErr w:type="spellEnd"/>
+      <w:r>
+        <w:t>' =&gt; ['</w:t>
+      </w:r>
+      <w:proofErr w:type="spellStart"/>
+      <w:r>
+        <w:t>edit</w:t>
+      </w:r>
+      <w:proofErr w:type="spellEnd"/>
+      <w:r>
+        <w:t>', '</w:t>
+      </w:r>
+      <w:proofErr w:type="spellStart"/>
+      <w:r>
+        <w:t>update</w:t>
+      </w:r>
+      <w:proofErr w:type="spellEnd"/>
+      <w:r>
+        <w:t>']]);</w:t>
+      </w:r>
+    </w:p>
+    <w:p>
+      <w:bookmarkStart w:id="0" w:name="_GoBack"/>
+      <w:bookmarkEnd w:id="0"/>
+    </w:p>
+    <w:p>
+      <w:r>
+        <w:t xml:space="preserve">Skapade också </w:t>
+      </w:r>
+      <w:proofErr w:type="spellStart"/>
+      <w:r>
+        <w:t>Eloquent</w:t>
+      </w:r>
+      <w:proofErr w:type="spellEnd"/>
+      <w:r>
+        <w:t xml:space="preserve"> ORM modeller via </w:t>
+      </w:r>
+      <w:proofErr w:type="spellStart"/>
+      <w:r>
+        <w:t>migrate</w:t>
+      </w:r>
+      <w:proofErr w:type="spellEnd"/>
+      <w:r>
+        <w:t>:</w:t>
+      </w:r>
+    </w:p>
+    <w:p>
+      <w:pPr>
+        <w:pStyle w:val="HTML-frformaterad"/>
+        <w:pBdr>
+          <w:top w:val="single" w:sz="6" w:space="12" w:color="CCCCCC"/>
+          <w:left w:val="single" w:sz="6" w:space="31" w:color="CCCCCC"/>
+          <w:bottom w:val="single" w:sz="6" w:space="12" w:color="CCCCCC"/>
+          <w:right w:val="single" w:sz="6" w:space="12" w:color="CCCCCC"/>
+        </w:pBdr>
+        <w:shd w:val="clear" w:color="auto" w:fill="F5F2F0"/>
+        <w:tabs>
+          <w:tab w:val="clear" w:pos="4580"/>
+          <w:tab w:val="clear" w:pos="5496"/>
+          <w:tab w:val="clear" w:pos="6412"/>
+          <w:tab w:val="clear" w:pos="7328"/>
+          <w:tab w:val="clear" w:pos="8244"/>
+          <w:tab w:val="clear" w:pos="9160"/>
+          <w:tab w:val="clear" w:pos="10076"/>
+          <w:tab w:val="clear" w:pos="10992"/>
+          <w:tab w:val="clear" w:pos="11908"/>
+          <w:tab w:val="clear" w:pos="12824"/>
+          <w:tab w:val="clear" w:pos="13740"/>
+          <w:tab w:val="clear" w:pos="14656"/>
+          <w:tab w:val="center" w:pos="4536"/>
+        </w:tabs>
+        <w:rPr>
+          <w:rStyle w:val="HTML-kod"/>
+          <w:rFonts w:ascii="Consolas" w:eastAsiaTheme="majorEastAsia" w:hAnsi="Consolas"/>
+          <w:color w:val="000000"/>
+          <w:spacing w:val="15"/>
+        </w:rPr>
+      </w:pPr>
+      <w:proofErr w:type="spellStart"/>
+      <w:r>
+        <w:rPr>
+          <w:rStyle w:val="HTML-kod"/>
+          <w:rFonts w:ascii="Consolas" w:eastAsiaTheme="majorEastAsia" w:hAnsi="Consolas"/>
+          <w:color w:val="000000"/>
+          <w:spacing w:val="15"/>
+        </w:rPr>
+        <w:t>php</w:t>
+      </w:r>
+      <w:proofErr w:type="spellEnd"/>
+      <w:r>
+        <w:rPr>
+          <w:rStyle w:val="HTML-kod"/>
+          <w:rFonts w:ascii="Consolas" w:eastAsiaTheme="majorEastAsia" w:hAnsi="Consolas"/>
+          <w:color w:val="000000"/>
+          <w:spacing w:val="15"/>
+        </w:rPr>
+        <w:t xml:space="preserve"> </w:t>
+      </w:r>
+      <w:proofErr w:type="spellStart"/>
+      <w:r>
+        <w:rPr>
+          <w:rStyle w:val="HTML-kod"/>
+          <w:rFonts w:ascii="Consolas" w:eastAsiaTheme="majorEastAsia" w:hAnsi="Consolas"/>
+          <w:color w:val="000000"/>
+          <w:spacing w:val="15"/>
+        </w:rPr>
+        <w:t>artisan</w:t>
+      </w:r>
+      <w:proofErr w:type="spellEnd"/>
+      <w:r>
+        <w:rPr>
+          <w:rStyle w:val="HTML-kod"/>
+          <w:rFonts w:ascii="Consolas" w:eastAsiaTheme="majorEastAsia" w:hAnsi="Consolas"/>
+          <w:color w:val="000000"/>
+          <w:spacing w:val="15"/>
+        </w:rPr>
+        <w:t xml:space="preserve"> </w:t>
+      </w:r>
+      <w:proofErr w:type="spellStart"/>
+      <w:proofErr w:type="gramStart"/>
+      <w:r>
+        <w:rPr>
+          <w:rStyle w:val="HTML-kod"/>
+          <w:rFonts w:ascii="Consolas" w:eastAsiaTheme="majorEastAsia" w:hAnsi="Consolas"/>
+          <w:color w:val="000000"/>
+          <w:spacing w:val="15"/>
+        </w:rPr>
+        <w:t>make</w:t>
+      </w:r>
+      <w:r>
+        <w:rPr>
+          <w:rStyle w:val="token"/>
+          <w:rFonts w:ascii="Consolas" w:eastAsiaTheme="majorEastAsia" w:hAnsi="Consolas"/>
+          <w:color w:val="999999"/>
+          <w:spacing w:val="15"/>
+        </w:rPr>
+        <w:t>:</w:t>
+      </w:r>
+      <w:r>
+        <w:rPr>
+          <w:rStyle w:val="HTML-kod"/>
+          <w:rFonts w:ascii="Consolas" w:eastAsiaTheme="majorEastAsia" w:hAnsi="Consolas"/>
+          <w:color w:val="000000"/>
+          <w:spacing w:val="15"/>
+        </w:rPr>
+        <w:t>model</w:t>
+      </w:r>
+      <w:proofErr w:type="spellEnd"/>
+      <w:proofErr w:type="gramEnd"/>
+      <w:r>
+        <w:rPr>
+          <w:rStyle w:val="HTML-kod"/>
+          <w:rFonts w:ascii="Consolas" w:eastAsiaTheme="majorEastAsia" w:hAnsi="Consolas"/>
+          <w:color w:val="000000"/>
+          <w:spacing w:val="15"/>
+        </w:rPr>
+        <w:t xml:space="preserve"> </w:t>
+      </w:r>
+      <w:r>
+        <w:rPr>
+          <w:rStyle w:val="HTML-kod"/>
+          <w:rFonts w:ascii="Consolas" w:eastAsiaTheme="majorEastAsia" w:hAnsi="Consolas"/>
+          <w:color w:val="000000"/>
+          <w:spacing w:val="15"/>
+        </w:rPr>
+        <w:t>Fordon</w:t>
+      </w:r>
+      <w:r>
+        <w:rPr>
+          <w:rStyle w:val="HTML-kod"/>
+          <w:rFonts w:ascii="Consolas" w:eastAsiaTheme="majorEastAsia" w:hAnsi="Consolas"/>
+          <w:color w:val="000000"/>
+          <w:spacing w:val="15"/>
+        </w:rPr>
+        <w:tab/>
+      </w:r>
+    </w:p>
+    <w:p>
+      <w:pPr>
+        <w:pStyle w:val="HTML-frformaterad"/>
+        <w:pBdr>
+          <w:top w:val="single" w:sz="6" w:space="12" w:color="CCCCCC"/>
+          <w:left w:val="single" w:sz="6" w:space="31" w:color="CCCCCC"/>
+          <w:bottom w:val="single" w:sz="6" w:space="12" w:color="CCCCCC"/>
+          <w:right w:val="single" w:sz="6" w:space="12" w:color="CCCCCC"/>
+        </w:pBdr>
+        <w:shd w:val="clear" w:color="auto" w:fill="F5F2F0"/>
+        <w:tabs>
+          <w:tab w:val="clear" w:pos="4580"/>
+          <w:tab w:val="clear" w:pos="5496"/>
+          <w:tab w:val="clear" w:pos="6412"/>
+          <w:tab w:val="clear" w:pos="7328"/>
+          <w:tab w:val="clear" w:pos="8244"/>
+          <w:tab w:val="clear" w:pos="9160"/>
+          <w:tab w:val="clear" w:pos="10076"/>
+          <w:tab w:val="clear" w:pos="10992"/>
+          <w:tab w:val="clear" w:pos="11908"/>
+          <w:tab w:val="clear" w:pos="12824"/>
+          <w:tab w:val="clear" w:pos="13740"/>
+          <w:tab w:val="clear" w:pos="14656"/>
+          <w:tab w:val="center" w:pos="4536"/>
+        </w:tabs>
+        <w:rPr>
+          <w:rFonts w:ascii="Consolas" w:hAnsi="Consolas"/>
+          <w:color w:val="000000"/>
+          <w:spacing w:val="15"/>
+        </w:rPr>
+      </w:pPr>
+    </w:p>
+    <w:p>
+      <w:pPr>
+        <w:pStyle w:val="HTML-frformaterad"/>
+        <w:pBdr>
+          <w:top w:val="single" w:sz="6" w:space="12" w:color="CCCCCC"/>
+          <w:left w:val="single" w:sz="6" w:space="31" w:color="CCCCCC"/>
+          <w:bottom w:val="single" w:sz="6" w:space="12" w:color="CCCCCC"/>
+          <w:right w:val="single" w:sz="6" w:space="12" w:color="CCCCCC"/>
+        </w:pBdr>
+        <w:shd w:val="clear" w:color="auto" w:fill="F5F2F0"/>
+        <w:rPr>
+          <w:rFonts w:ascii="Consolas" w:hAnsi="Consolas"/>
+          <w:color w:val="000000"/>
+          <w:spacing w:val="15"/>
+        </w:rPr>
+      </w:pPr>
+      <w:proofErr w:type="spellStart"/>
+      <w:r>
+        <w:rPr>
+          <w:rStyle w:val="HTML-kod"/>
+          <w:rFonts w:ascii="Consolas" w:eastAsiaTheme="majorEastAsia" w:hAnsi="Consolas"/>
+          <w:color w:val="000000"/>
+          <w:spacing w:val="15"/>
+        </w:rPr>
+        <w:t>php</w:t>
+      </w:r>
+      <w:proofErr w:type="spellEnd"/>
+      <w:r>
+        <w:rPr>
+          <w:rStyle w:val="HTML-kod"/>
+          <w:rFonts w:ascii="Consolas" w:eastAsiaTheme="majorEastAsia" w:hAnsi="Consolas"/>
+          <w:color w:val="000000"/>
+          <w:spacing w:val="15"/>
+        </w:rPr>
+        <w:t xml:space="preserve"> </w:t>
+      </w:r>
+      <w:proofErr w:type="spellStart"/>
+      <w:r>
+        <w:rPr>
+          <w:rStyle w:val="HTML-kod"/>
+          <w:rFonts w:ascii="Consolas" w:eastAsiaTheme="majorEastAsia" w:hAnsi="Consolas"/>
+          <w:color w:val="000000"/>
+          <w:spacing w:val="15"/>
+        </w:rPr>
+        <w:t>artisan</w:t>
+      </w:r>
+      <w:proofErr w:type="spellEnd"/>
+      <w:r>
+        <w:rPr>
+          <w:rStyle w:val="HTML-kod"/>
+          <w:rFonts w:ascii="Consolas" w:eastAsiaTheme="majorEastAsia" w:hAnsi="Consolas"/>
+          <w:color w:val="000000"/>
+          <w:spacing w:val="15"/>
+        </w:rPr>
+        <w:t xml:space="preserve"> </w:t>
+      </w:r>
+      <w:proofErr w:type="spellStart"/>
+      <w:proofErr w:type="gramStart"/>
+      <w:r>
+        <w:rPr>
+          <w:rStyle w:val="HTML-kod"/>
+          <w:rFonts w:ascii="Consolas" w:eastAsiaTheme="majorEastAsia" w:hAnsi="Consolas"/>
+          <w:color w:val="000000"/>
+          <w:spacing w:val="15"/>
+        </w:rPr>
+        <w:t>make</w:t>
+      </w:r>
+      <w:r>
+        <w:rPr>
+          <w:rStyle w:val="token"/>
+          <w:rFonts w:ascii="Consolas" w:eastAsiaTheme="majorEastAsia" w:hAnsi="Consolas"/>
+          <w:color w:val="999999"/>
+          <w:spacing w:val="15"/>
+        </w:rPr>
+        <w:t>:</w:t>
+      </w:r>
+      <w:r>
+        <w:rPr>
+          <w:rStyle w:val="HTML-kod"/>
+          <w:rFonts w:ascii="Consolas" w:eastAsiaTheme="majorEastAsia" w:hAnsi="Consolas"/>
+          <w:color w:val="000000"/>
+          <w:spacing w:val="15"/>
+        </w:rPr>
+        <w:t>model</w:t>
+      </w:r>
+      <w:proofErr w:type="spellEnd"/>
+      <w:proofErr w:type="gramEnd"/>
+      <w:r>
+        <w:rPr>
+          <w:rStyle w:val="HTML-kod"/>
+          <w:rFonts w:ascii="Consolas" w:eastAsiaTheme="majorEastAsia" w:hAnsi="Consolas"/>
+          <w:color w:val="000000"/>
+          <w:spacing w:val="15"/>
+        </w:rPr>
+        <w:t xml:space="preserve"> </w:t>
+      </w:r>
+      <w:r>
+        <w:rPr>
+          <w:rStyle w:val="HTML-kod"/>
+          <w:rFonts w:ascii="Consolas" w:eastAsiaTheme="majorEastAsia" w:hAnsi="Consolas"/>
+          <w:color w:val="000000"/>
+          <w:spacing w:val="15"/>
+        </w:rPr>
+        <w:t>Bot</w:t>
+      </w:r>
+    </w:p>
+    <w:p>
+      <w:r>
+        <w:t xml:space="preserve">och </w:t>
+      </w:r>
+      <w:proofErr w:type="spellStart"/>
+      <w:r>
+        <w:t>modiferade</w:t>
+      </w:r>
+      <w:proofErr w:type="spellEnd"/>
+      <w:r>
+        <w:t xml:space="preserve"> deras innehåll.</w:t>
+      </w:r>
+      <w:r>
+        <w:t xml:space="preserve"> </w:t>
+      </w:r>
+      <w:r>
+        <w:t xml:space="preserve">Det är via dessa </w:t>
+      </w:r>
+      <w:r>
+        <w:t>resurs-</w:t>
+      </w:r>
+      <w:r>
+        <w:t>instansers metoder vi lägger till och modifierar data</w:t>
+      </w:r>
+      <w:r>
+        <w:t xml:space="preserve"> i databasen</w:t>
+      </w:r>
+      <w:r>
+        <w:t>.</w:t>
+      </w:r>
+    </w:p>
+    <w:p>
+      <w:r>
+        <w:br/>
+      </w:r>
+      <w:r>
+        <w:t xml:space="preserve">Sen </w:t>
+      </w:r>
+      <w:proofErr w:type="spellStart"/>
+      <w:r>
+        <w:t>modfierade</w:t>
+      </w:r>
+      <w:proofErr w:type="spellEnd"/>
+      <w:r>
+        <w:t xml:space="preserve"> jag </w:t>
+      </w:r>
+    </w:p>
+    <w:p>
+      <w:pPr>
+        <w:pStyle w:val="Rubrik2"/>
+      </w:pPr>
+      <w:proofErr w:type="spellStart"/>
+      <w:r>
+        <w:t>Angular</w:t>
+      </w:r>
+      <w:proofErr w:type="spellEnd"/>
+      <w:r>
+        <w:t xml:space="preserve"> Front-End</w:t>
+      </w:r>
+    </w:p>
+    <w:p>
+      <w:pPr>
+        <w:pStyle w:val="Rubrik2"/>
+      </w:pPr>
+    </w:p>
+    <w:p>
+      <w:pPr>
+        <w:pStyle w:val="Rubrik2"/>
+      </w:pPr>
+      <w:r>
+        <w:t>CSS(?)</w:t>
+      </w:r>
     </w:p>
     <w:p>
       <w:pPr>

</xml_diff>

<commit_message>
Tog bort Restful controllers och fordon-controllern. onödiga av vad jag med att endast hålla mig till kravspec.
</commit_message>
<xml_diff>
--- a/Dokumentation.docx
+++ b/Dokumentation.docx
@@ -26,15 +26,7 @@
         <w:jc w:val="both"/>
       </w:pPr>
       <w:r>
-        <w:t xml:space="preserve">Syftet med denna webbapplikation är att kunna se över och hantera </w:t>
-      </w:r>
-      <w:proofErr w:type="spellStart"/>
-      <w:r>
-        <w:t>boter</w:t>
-      </w:r>
-      <w:proofErr w:type="spellEnd"/>
-      <w:r>
-        <w:t xml:space="preserve"> som har</w:t>
+        <w:t>Syftet med denna webbapplikation är att kunna se över och hantera boter som har</w:t>
       </w:r>
     </w:p>
     <w:p>
@@ -143,23 +135,7 @@
         <w:jc w:val="both"/>
       </w:pPr>
       <w:r>
-        <w:t xml:space="preserve">Jag började med att installera </w:t>
-      </w:r>
-      <w:proofErr w:type="spellStart"/>
-      <w:r>
-        <w:t>Lavarel</w:t>
-      </w:r>
-      <w:proofErr w:type="spellEnd"/>
-      <w:r>
-        <w:t xml:space="preserve"> </w:t>
-      </w:r>
-      <w:proofErr w:type="spellStart"/>
-      <w:r>
-        <w:t>Homestead</w:t>
-      </w:r>
-      <w:proofErr w:type="spellEnd"/>
-      <w:r>
-        <w:t>, och fixade så att sidan</w:t>
+        <w:t>Jag började med att installera Lavarel Homestead, och fixade så att sidan</w:t>
       </w:r>
     </w:p>
     <w:p>
@@ -167,21 +143,8 @@
         <w:spacing w:after="60"/>
         <w:jc w:val="both"/>
       </w:pPr>
-      <w:proofErr w:type="spellStart"/>
-      <w:r>
-        <w:t>ovningsuppgift.app</w:t>
-      </w:r>
-      <w:proofErr w:type="spellEnd"/>
-      <w:r>
-        <w:t xml:space="preserve"> blev tillgänglig. Jag sedan bytte </w:t>
-      </w:r>
-      <w:proofErr w:type="spellStart"/>
-      <w:r>
-        <w:t>Lavarel</w:t>
-      </w:r>
-      <w:proofErr w:type="spellEnd"/>
-      <w:r>
-        <w:t xml:space="preserve"> version, och</w:t>
+      <w:r>
+        <w:t>ovningsuppgift.app blev tillgänglig. Jag sedan bytte Lavarel version, och</w:t>
       </w:r>
     </w:p>
     <w:p>
@@ -190,15 +153,7 @@
         <w:jc w:val="both"/>
       </w:pPr>
       <w:r>
-        <w:t xml:space="preserve">läste på lite hur den användes. Sedan ändrade jag version på </w:t>
-      </w:r>
-      <w:proofErr w:type="spellStart"/>
-      <w:r>
-        <w:t>Lavarel</w:t>
-      </w:r>
-      <w:proofErr w:type="spellEnd"/>
-      <w:r>
-        <w:t>, och</w:t>
+        <w:t>läste på lite hur den användes. Sedan ändrade jag version på Lavarel, och</w:t>
       </w:r>
     </w:p>
     <w:p>
@@ -225,15 +180,7 @@
         <w:jc w:val="both"/>
       </w:pPr>
       <w:r>
-        <w:t xml:space="preserve">Såhär såg ER-modellen ut av Databasen </w:t>
-      </w:r>
-      <w:proofErr w:type="spellStart"/>
-      <w:r>
-        <w:t>Botdb</w:t>
-      </w:r>
-      <w:proofErr w:type="spellEnd"/>
-      <w:r>
-        <w:t>:</w:t>
+        <w:t>Såhär såg ER-modellen ut av Databasen Botdb:</w:t>
       </w:r>
     </w:p>
     <w:p>
@@ -312,27 +259,25 @@
         <w:rPr>
           <w:i/>
         </w:rPr>
-        <w:t xml:space="preserve">Ingen </w:t>
-      </w:r>
-      <w:proofErr w:type="spellStart"/>
+        <w:t>Ingen User krävs då botkoden fungerar som lösen.</w:t>
+      </w:r>
       <w:r>
         <w:rPr>
           <w:i/>
         </w:rPr>
-        <w:t>User</w:t>
-      </w:r>
-      <w:proofErr w:type="spellEnd"/>
+        <w:t xml:space="preserve"> Ett fordon kan ha flera böter på sig men måste åtminstone ha en.</w:t>
+      </w:r>
       <w:r>
         <w:rPr>
           <w:i/>
         </w:rPr>
-        <w:t xml:space="preserve"> krävs då botkoden fungerar som lösen.</w:t>
+        <w:t xml:space="preserve"> </w:t>
       </w:r>
       <w:r>
         <w:rPr>
           <w:i/>
         </w:rPr>
-        <w:t xml:space="preserve"> Ett fordon kan ha flera böter på sig men måste åtminstone ha en.</w:t>
+        <w:t>Reg.nr ligger i relationsmodellen både i fordon och i bot som foreign key.</w:t>
       </w:r>
       <w:r>
         <w:rPr>
@@ -344,137 +289,48 @@
         <w:rPr>
           <w:i/>
         </w:rPr>
-        <w:t xml:space="preserve">Reg.nr ligger i relationsmodellen både i fordon och i bot som </w:t>
-      </w:r>
-      <w:proofErr w:type="spellStart"/>
+        <w:t xml:space="preserve">Users och passwords_reset </w:t>
+      </w:r>
       <w:r>
         <w:rPr>
           <w:i/>
         </w:rPr>
-        <w:t>foreign</w:t>
-      </w:r>
-      <w:proofErr w:type="spellEnd"/>
+        <w:t xml:space="preserve">tabellerna </w:t>
+      </w:r>
       <w:r>
         <w:rPr>
           <w:i/>
         </w:rPr>
+        <w:t>kommer med i lavarel/databasen men används inte i applikationen, så är därför inte med i datamodellen.</w:t>
+      </w:r>
+    </w:p>
+    <w:p>
+      <w:pPr>
+        <w:spacing w:after="60"/>
+        <w:ind w:firstLine="1304"/>
+        <w:rPr>
+          <w:i/>
+        </w:rPr>
+      </w:pPr>
+    </w:p>
+    <w:p>
+      <w:pPr>
+        <w:spacing w:after="60"/>
+      </w:pPr>
+      <w:r>
+        <w:lastRenderedPageBreak/>
+        <w:t>Jag korrigerade sedan i env. Variabeln så att källkoden kunde kommunicera med databasen.</w:t>
+      </w:r>
+      <w:r>
         <w:t xml:space="preserve"> </w:t>
       </w:r>
-      <w:proofErr w:type="spellStart"/>
-      <w:r>
-        <w:rPr>
-          <w:i/>
-        </w:rPr>
-        <w:t>key</w:t>
-      </w:r>
-      <w:proofErr w:type="spellEnd"/>
-      <w:r>
-        <w:rPr>
-          <w:i/>
-        </w:rPr>
-        <w:t>.</w:t>
-      </w:r>
-      <w:r>
-        <w:rPr>
-          <w:i/>
-        </w:rPr>
-        <w:t xml:space="preserve"> </w:t>
-      </w:r>
-      <w:proofErr w:type="spellStart"/>
-      <w:r>
-        <w:rPr>
-          <w:i/>
-        </w:rPr>
-        <w:t>Users</w:t>
-      </w:r>
-      <w:proofErr w:type="spellEnd"/>
-      <w:r>
-        <w:rPr>
-          <w:i/>
-        </w:rPr>
-        <w:t xml:space="preserve"> och </w:t>
-      </w:r>
-      <w:proofErr w:type="spellStart"/>
-      <w:r>
-        <w:rPr>
-          <w:i/>
-        </w:rPr>
-        <w:t>passwords_reset</w:t>
-      </w:r>
-      <w:proofErr w:type="spellEnd"/>
-      <w:r>
-        <w:rPr>
-          <w:i/>
-        </w:rPr>
-        <w:t xml:space="preserve"> </w:t>
-      </w:r>
-      <w:r>
-        <w:rPr>
-          <w:i/>
-        </w:rPr>
-        <w:t xml:space="preserve">tabellerna </w:t>
-      </w:r>
-      <w:r>
-        <w:rPr>
-          <w:i/>
-        </w:rPr>
-        <w:t xml:space="preserve">kommer med i </w:t>
-      </w:r>
-      <w:proofErr w:type="spellStart"/>
-      <w:r>
-        <w:rPr>
-          <w:i/>
-        </w:rPr>
-        <w:t>lavarel</w:t>
-      </w:r>
-      <w:proofErr w:type="spellEnd"/>
-      <w:r>
-        <w:rPr>
-          <w:i/>
-        </w:rPr>
-        <w:t>/databasen men används inte i applikationen, så är därför inte med i datamodellen.</w:t>
-      </w:r>
-    </w:p>
-    <w:p>
-      <w:pPr>
-        <w:spacing w:after="60"/>
-        <w:ind w:firstLine="1304"/>
-        <w:rPr>
-          <w:i/>
-        </w:rPr>
-      </w:pPr>
-    </w:p>
-    <w:p>
-      <w:pPr>
-        <w:spacing w:after="60"/>
-      </w:pPr>
-      <w:r>
-        <w:lastRenderedPageBreak/>
-        <w:t xml:space="preserve">Jag korrigerade sedan i </w:t>
-      </w:r>
-      <w:proofErr w:type="spellStart"/>
-      <w:r>
-        <w:t>env</w:t>
-      </w:r>
-      <w:proofErr w:type="spellEnd"/>
-      <w:r>
-        <w:t>. Variabeln så att källkoden kunde kommunicera med databasen.</w:t>
-      </w:r>
-      <w:r>
-        <w:t xml:space="preserve"> </w:t>
-      </w:r>
     </w:p>
     <w:p>
       <w:pPr>
         <w:pStyle w:val="Rubrik2"/>
       </w:pPr>
-      <w:proofErr w:type="spellStart"/>
-      <w:r>
-        <w:t>High-level</w:t>
-      </w:r>
-      <w:proofErr w:type="spellEnd"/>
-      <w:r>
-        <w:t>/</w:t>
+      <w:r>
+        <w:t>High-level/</w:t>
       </w:r>
       <w:r>
         <w:t>K</w:t>
@@ -496,9 +352,9 @@
         </w:rPr>
         <w:drawing>
           <wp:inline distT="0" distB="0" distL="0" distR="0">
-            <wp:extent cx="3302748" cy="3657543"/>
-            <wp:effectExtent l="0" t="0" r="0" b="635"/>
-            <wp:docPr id="77" name="Bildobjekt 77" descr="C:\Users\the_ponderer\AppData\Local\Microsoft\Windows\INetCache\Content.Word\High Level Design.png"/>
+            <wp:extent cx="4191000" cy="4391660"/>
+            <wp:effectExtent l="0" t="0" r="0" b="8890"/>
+            <wp:docPr id="81" name="Bildobjekt 81" descr="C:\Users\the_ponderer\AppData\Local\Microsoft\Windows\INetCache\Content.Word\High Level Design (2).png"/>
             <wp:cNvGraphicFramePr>
               <a:graphicFrameLocks xmlns:a="http://schemas.openxmlformats.org/drawingml/2006/main" noChangeAspect="1"/>
             </wp:cNvGraphicFramePr>
@@ -506,7 +362,7 @@
               <a:graphicData uri="http://schemas.openxmlformats.org/drawingml/2006/picture">
                 <pic:pic xmlns:pic="http://schemas.openxmlformats.org/drawingml/2006/picture">
                   <pic:nvPicPr>
-                    <pic:cNvPr id="0" name="Picture 360" descr="C:\Users\the_ponderer\AppData\Local\Microsoft\Windows\INetCache\Content.Word\High Level Design.png"/>
+                    <pic:cNvPr id="0" name="Picture 409" descr="C:\Users\the_ponderer\AppData\Local\Microsoft\Windows\INetCache\Content.Word\High Level Design (2).png"/>
                     <pic:cNvPicPr>
                       <a:picLocks noChangeAspect="1" noChangeArrowheads="1"/>
                     </pic:cNvPicPr>
@@ -527,7 +383,7 @@
                   <pic:spPr bwMode="auto">
                     <a:xfrm>
                       <a:off x="0" y="0"/>
-                      <a:ext cx="3306456" cy="3661650"/>
+                      <a:ext cx="4191000" cy="4391660"/>
                     </a:xfrm>
                     <a:prstGeom prst="rect">
                       <a:avLst/>
@@ -546,63 +402,37 @@
     </w:p>
     <w:p>
       <w:r>
+        <w:t>Uppdatering</w:t>
+      </w:r>
+      <w:r>
+        <w:t xml:space="preserve"> (2017-09-19</w:t>
+      </w:r>
+      <w:r>
+        <w:t>):</w:t>
+      </w:r>
+    </w:p>
+    <w:p>
+      <w:r>
+        <w:t>Förenklade ännu mer. Verkar nog inte behövas någon fordoncontroller efter att jag förstod mer hur dessa fungerade. Tog bort store också.</w:t>
+      </w:r>
+      <w:r>
+        <w:t xml:space="preserve"> Överkomplicerat.</w:t>
+      </w:r>
+    </w:p>
+    <w:p>
+      <w:r>
         <w:t>Uppdatering (2017-09-18):</w:t>
       </w:r>
     </w:p>
     <w:p>
-      <w:proofErr w:type="spellStart"/>
-      <w:r>
-        <w:t>User</w:t>
-      </w:r>
-      <w:proofErr w:type="spellEnd"/>
-      <w:r>
-        <w:t xml:space="preserve"> och login behövs ej.</w:t>
-      </w:r>
-      <w:r>
-        <w:t xml:space="preserve"> Får se om en </w:t>
-      </w:r>
-      <w:proofErr w:type="spellStart"/>
-      <w:r>
-        <w:t>create</w:t>
-      </w:r>
-      <w:proofErr w:type="spellEnd"/>
-      <w:r>
-        <w:t xml:space="preserve">-funktion behövs eller ifall detta får matas in helt via SQL. Store-funktionen behövs ju tekniskt sett inte heller, men kan vara nödvändig för att generera </w:t>
-      </w:r>
-      <w:proofErr w:type="spellStart"/>
-      <w:r>
-        <w:t>random</w:t>
-      </w:r>
-      <w:proofErr w:type="spellEnd"/>
-      <w:r>
-        <w:t xml:space="preserve"> </w:t>
-      </w:r>
-      <w:proofErr w:type="spellStart"/>
-      <w:r>
-        <w:t>primary</w:t>
-      </w:r>
-      <w:proofErr w:type="spellEnd"/>
-      <w:r>
-        <w:t xml:space="preserve"> </w:t>
-      </w:r>
-      <w:proofErr w:type="spellStart"/>
-      <w:r>
-        <w:t>key</w:t>
-      </w:r>
-      <w:proofErr w:type="spellEnd"/>
-      <w:r>
-        <w:t xml:space="preserve"> till böter (se Botcontroller).</w:t>
-      </w:r>
-      <w:r>
-        <w:t xml:space="preserve"> En </w:t>
-      </w:r>
-      <w:proofErr w:type="spellStart"/>
-      <w:r>
-        <w:t>edit</w:t>
-      </w:r>
-      <w:proofErr w:type="spellEnd"/>
-      <w:r>
-        <w:t xml:space="preserve"> i REST-APIN behövs också nog.</w:t>
+      <w:r>
+        <w:t>User och login behövs ej.</w:t>
+      </w:r>
+      <w:r>
+        <w:t xml:space="preserve"> Får se om en create-funktion behövs eller ifall detta får matas in helt via SQL. Store-funktionen behövs ju tekniskt sett inte heller, men kan vara nödvändig för att generera random primary key till böter (se Botcontroller).</w:t>
+      </w:r>
+      <w:r>
+        <w:t xml:space="preserve"> En edit i REST-APIN behövs också nog.</w:t>
       </w:r>
     </w:p>
     <w:p>
@@ -633,15 +463,7 @@
         <w:t xml:space="preserve"> använda</w:t>
       </w:r>
       <w:r>
-        <w:t xml:space="preserve"> </w:t>
-      </w:r>
-      <w:proofErr w:type="spellStart"/>
-      <w:r>
-        <w:t>artisan</w:t>
-      </w:r>
-      <w:proofErr w:type="spellEnd"/>
-      <w:r>
-        <w:t xml:space="preserve"> migrations kommandot</w:t>
+        <w:t xml:space="preserve"> artisan migrations kommandot</w:t>
       </w:r>
       <w:r>
         <w:t>, exempelvis för en bot</w:t>
@@ -671,7 +493,6 @@
           <w:spacing w:val="15"/>
         </w:rPr>
       </w:pPr>
-      <w:proofErr w:type="spellStart"/>
       <w:r>
         <w:rPr>
           <w:rStyle w:val="HTML-kod"/>
@@ -679,48 +500,7 @@
           <w:color w:val="000000"/>
           <w:spacing w:val="15"/>
         </w:rPr>
-        <w:t>php</w:t>
-      </w:r>
-      <w:proofErr w:type="spellEnd"/>
-      <w:r>
-        <w:rPr>
-          <w:rStyle w:val="HTML-kod"/>
-          <w:rFonts w:ascii="Consolas" w:eastAsiaTheme="majorEastAsia" w:hAnsi="Consolas"/>
-          <w:color w:val="000000"/>
-          <w:spacing w:val="15"/>
-        </w:rPr>
-        <w:t xml:space="preserve"> </w:t>
-      </w:r>
-      <w:proofErr w:type="spellStart"/>
-      <w:r>
-        <w:rPr>
-          <w:rStyle w:val="HTML-kod"/>
-          <w:rFonts w:ascii="Consolas" w:eastAsiaTheme="majorEastAsia" w:hAnsi="Consolas"/>
-          <w:color w:val="000000"/>
-          <w:spacing w:val="15"/>
-        </w:rPr>
-        <w:t>artisan</w:t>
-      </w:r>
-      <w:proofErr w:type="spellEnd"/>
-      <w:r>
-        <w:rPr>
-          <w:rStyle w:val="HTML-kod"/>
-          <w:rFonts w:ascii="Consolas" w:eastAsiaTheme="majorEastAsia" w:hAnsi="Consolas"/>
-          <w:color w:val="000000"/>
-          <w:spacing w:val="15"/>
-        </w:rPr>
-        <w:t xml:space="preserve"> </w:t>
-      </w:r>
-      <w:proofErr w:type="spellStart"/>
-      <w:proofErr w:type="gramStart"/>
-      <w:r>
-        <w:rPr>
-          <w:rStyle w:val="HTML-kod"/>
-          <w:rFonts w:ascii="Consolas" w:eastAsiaTheme="majorEastAsia" w:hAnsi="Consolas"/>
-          <w:color w:val="000000"/>
-          <w:spacing w:val="15"/>
-        </w:rPr>
-        <w:t>make</w:t>
+        <w:t>php artisan make</w:t>
       </w:r>
       <w:r>
         <w:rPr>
@@ -738,10 +518,8 @@
           <w:color w:val="000000"/>
           <w:spacing w:val="15"/>
         </w:rPr>
-        <w:t>migration</w:t>
-      </w:r>
-      <w:proofErr w:type="spellEnd"/>
-      <w:proofErr w:type="gramEnd"/>
+        <w:t>migration create_</w:t>
+      </w:r>
       <w:r>
         <w:rPr>
           <w:rStyle w:val="HTML-kod"/>
@@ -749,9 +527,8 @@
           <w:color w:val="000000"/>
           <w:spacing w:val="15"/>
         </w:rPr>
-        <w:t xml:space="preserve"> </w:t>
-      </w:r>
-      <w:proofErr w:type="spellStart"/>
+        <w:t>bot</w:t>
+      </w:r>
       <w:r>
         <w:rPr>
           <w:rStyle w:val="HTML-kod"/>
@@ -759,27 +536,8 @@
           <w:color w:val="000000"/>
           <w:spacing w:val="15"/>
         </w:rPr>
-        <w:t>create_</w:t>
-      </w:r>
-      <w:r>
-        <w:rPr>
-          <w:rStyle w:val="HTML-kod"/>
-          <w:rFonts w:ascii="Consolas" w:eastAsiaTheme="majorEastAsia" w:hAnsi="Consolas"/>
-          <w:color w:val="000000"/>
-          <w:spacing w:val="15"/>
-        </w:rPr>
-        <w:t>bot</w:t>
-      </w:r>
-      <w:r>
-        <w:rPr>
-          <w:rStyle w:val="HTML-kod"/>
-          <w:rFonts w:ascii="Consolas" w:eastAsiaTheme="majorEastAsia" w:hAnsi="Consolas"/>
-          <w:color w:val="000000"/>
-          <w:spacing w:val="15"/>
-        </w:rPr>
         <w:t>_table</w:t>
       </w:r>
-      <w:proofErr w:type="spellEnd"/>
     </w:p>
     <w:p>
       <w:pPr>
@@ -794,81 +552,32 @@
         <w:spacing w:after="60"/>
       </w:pPr>
       <w:r>
+        <w:lastRenderedPageBreak/>
         <w:t xml:space="preserve"> </w:t>
       </w:r>
       <w:r>
         <w:t>Detta gör jag i</w:t>
       </w:r>
       <w:r>
-        <w:t>nuti den virtuella maskinen (</w:t>
-      </w:r>
-      <w:proofErr w:type="spellStart"/>
-      <w:r>
-        <w:t>VirtualBox</w:t>
-      </w:r>
-      <w:proofErr w:type="spellEnd"/>
-      <w:r>
-        <w:t xml:space="preserve">, via </w:t>
-      </w:r>
-      <w:proofErr w:type="spellStart"/>
-      <w:r>
-        <w:t>Homestead</w:t>
-      </w:r>
-      <w:proofErr w:type="spellEnd"/>
-      <w:r>
-        <w:t>/</w:t>
-      </w:r>
-      <w:proofErr w:type="spellStart"/>
-      <w:r>
-        <w:t>Vagrant</w:t>
-      </w:r>
-      <w:proofErr w:type="spellEnd"/>
-      <w:r>
-        <w:t xml:space="preserve">) </w:t>
-      </w:r>
-      <w:r>
-        <w:t xml:space="preserve">och </w:t>
-      </w:r>
-      <w:proofErr w:type="spellStart"/>
-      <w:r>
-        <w:t>modiferar</w:t>
-      </w:r>
-      <w:proofErr w:type="spellEnd"/>
+        <w:t xml:space="preserve">nuti den virtuella maskinen (VirtualBox, via Homestead/Vagrant) </w:t>
+      </w:r>
+      <w:r>
+        <w:t>och modiferar php-filerna</w:t>
+      </w:r>
+      <w:r>
+        <w:t>.</w:t>
+      </w:r>
+      <w:r>
+        <w:t xml:space="preserve"> Detta ska facilitera</w:t>
+      </w:r>
+      <w:r>
+        <w:t xml:space="preserve"> ändring av andra arbetskamrater.</w:t>
+      </w:r>
       <w:r>
         <w:t xml:space="preserve"> </w:t>
       </w:r>
-      <w:proofErr w:type="spellStart"/>
-      <w:r>
-        <w:t>php</w:t>
-      </w:r>
-      <w:proofErr w:type="spellEnd"/>
-      <w:r>
-        <w:t>-filerna</w:t>
-      </w:r>
-      <w:r>
-        <w:t>.</w:t>
-      </w:r>
-      <w:r>
-        <w:t xml:space="preserve"> Detta ska </w:t>
-      </w:r>
-      <w:proofErr w:type="spellStart"/>
-      <w:r>
-        <w:t>facilitera</w:t>
-      </w:r>
-      <w:proofErr w:type="spellEnd"/>
-      <w:r>
-        <w:t xml:space="preserve"> ändring av andra arbetskamrater.</w:t>
-      </w:r>
-      <w:r>
-        <w:t xml:space="preserve"> </w:t>
-      </w:r>
-      <w:proofErr w:type="spellStart"/>
-      <w:r>
-        <w:t>Lavarel</w:t>
-      </w:r>
-      <w:proofErr w:type="spellEnd"/>
-      <w:r>
-        <w:t xml:space="preserve"> Schema </w:t>
+      <w:r>
+        <w:t xml:space="preserve">Lavarel Schema </w:t>
       </w:r>
       <w:r>
         <w:t>är också inbyggt vilket gör att andra databaser skall kunna interagera med den.</w:t>
@@ -919,106 +628,56 @@
       <w:r>
         <w:tab/>
       </w:r>
-      <w:proofErr w:type="spellStart"/>
       <w:r>
         <w:rPr>
           <w:rFonts w:ascii="Consolas" w:hAnsi="Consolas"/>
           <w:color w:val="000000"/>
           <w:spacing w:val="15"/>
         </w:rPr>
-        <w:t>php</w:t>
-      </w:r>
-      <w:proofErr w:type="spellEnd"/>
-      <w:r>
-        <w:rPr>
-          <w:rFonts w:ascii="Consolas" w:hAnsi="Consolas"/>
-          <w:color w:val="000000"/>
-          <w:spacing w:val="15"/>
-        </w:rPr>
+        <w:t>php artisan migrate</w:t>
+      </w:r>
+    </w:p>
+    <w:p>
+      <w:pPr>
+        <w:spacing w:after="60"/>
+      </w:pPr>
+    </w:p>
+    <w:p>
+      <w:r>
+        <w:t>Sedan la jag till två controllers</w:t>
+      </w:r>
+      <w:r>
+        <w:t>. De styr logiken bakom de</w:t>
+      </w:r>
+      <w:r>
+        <w:t xml:space="preserve"> abstraktionslager </w:t>
+      </w:r>
+      <w:r>
+        <w:t>för</w:t>
+      </w:r>
+      <w:r>
         <w:t xml:space="preserve"> </w:t>
       </w:r>
-      <w:proofErr w:type="spellStart"/>
-      <w:r>
-        <w:rPr>
-          <w:rFonts w:ascii="Consolas" w:hAnsi="Consolas"/>
-          <w:color w:val="000000"/>
-          <w:spacing w:val="15"/>
-        </w:rPr>
-        <w:t>artisan</w:t>
-      </w:r>
-      <w:proofErr w:type="spellEnd"/>
-      <w:r>
-        <w:rPr>
-          <w:rFonts w:ascii="Consolas" w:hAnsi="Consolas"/>
-          <w:color w:val="000000"/>
-          <w:spacing w:val="15"/>
-        </w:rPr>
+      <w:r>
+        <w:t xml:space="preserve">de ORM </w:t>
+      </w:r>
+      <w:r>
+        <w:t xml:space="preserve">APIn skall utnyttja </w:t>
+      </w:r>
+      <w:r>
+        <w:t>för att kommunicera</w:t>
+      </w:r>
+      <w:r>
+        <w:t>/skicka requests till</w:t>
+      </w:r>
+      <w:r>
+        <w:t xml:space="preserve"> databasen.</w:t>
+      </w:r>
+      <w:r>
         <w:t xml:space="preserve"> </w:t>
       </w:r>
-      <w:proofErr w:type="spellStart"/>
-      <w:r>
-        <w:rPr>
-          <w:rFonts w:ascii="Consolas" w:hAnsi="Consolas"/>
-          <w:color w:val="000000"/>
-          <w:spacing w:val="15"/>
-        </w:rPr>
-        <w:t>migrate</w:t>
-      </w:r>
-      <w:proofErr w:type="spellEnd"/>
-    </w:p>
-    <w:p>
-      <w:pPr>
-        <w:spacing w:after="60"/>
-      </w:pPr>
-    </w:p>
-    <w:p>
-      <w:r>
-        <w:lastRenderedPageBreak/>
-        <w:t>Sedan la jag till två controllers</w:t>
-      </w:r>
-      <w:r>
-        <w:t>. De styr logiken bakom de</w:t>
-      </w:r>
-      <w:r>
-        <w:t xml:space="preserve"> abstraktionslager </w:t>
-      </w:r>
-      <w:r>
-        <w:t>för</w:t>
-      </w:r>
-      <w:r>
-        <w:t xml:space="preserve"> </w:t>
-      </w:r>
-      <w:r>
-        <w:t xml:space="preserve">de ORM </w:t>
-      </w:r>
-      <w:proofErr w:type="spellStart"/>
-      <w:r>
-        <w:t>APIn</w:t>
-      </w:r>
-      <w:proofErr w:type="spellEnd"/>
-      <w:r>
-        <w:t xml:space="preserve"> skall utnyttja </w:t>
-      </w:r>
-      <w:r>
-        <w:t>för att kommunicera</w:t>
-      </w:r>
-      <w:r>
-        <w:t xml:space="preserve">/skicka </w:t>
-      </w:r>
-      <w:proofErr w:type="spellStart"/>
-      <w:r>
-        <w:t>requests</w:t>
-      </w:r>
-      <w:proofErr w:type="spellEnd"/>
-      <w:r>
-        <w:t xml:space="preserve"> till</w:t>
-      </w:r>
-      <w:r>
-        <w:t xml:space="preserve"> databasen.</w:t>
-      </w:r>
-      <w:r>
-        <w:t xml:space="preserve"> </w:t>
-      </w:r>
+      <w:bookmarkStart w:id="0" w:name="_GoBack"/>
+      <w:bookmarkEnd w:id="0"/>
     </w:p>
     <w:p>
       <w:pPr>
@@ -1036,7 +695,6 @@
           <w:spacing w:val="15"/>
         </w:rPr>
       </w:pPr>
-      <w:proofErr w:type="spellStart"/>
       <w:r>
         <w:rPr>
           <w:rStyle w:val="HTML-kod"/>
@@ -1044,48 +702,7 @@
           <w:color w:val="000000"/>
           <w:spacing w:val="15"/>
         </w:rPr>
-        <w:t>php</w:t>
-      </w:r>
-      <w:proofErr w:type="spellEnd"/>
-      <w:r>
-        <w:rPr>
-          <w:rStyle w:val="HTML-kod"/>
-          <w:rFonts w:ascii="Consolas" w:eastAsiaTheme="majorEastAsia" w:hAnsi="Consolas"/>
-          <w:color w:val="000000"/>
-          <w:spacing w:val="15"/>
-        </w:rPr>
-        <w:t xml:space="preserve"> </w:t>
-      </w:r>
-      <w:proofErr w:type="spellStart"/>
-      <w:r>
-        <w:rPr>
-          <w:rStyle w:val="HTML-kod"/>
-          <w:rFonts w:ascii="Consolas" w:eastAsiaTheme="majorEastAsia" w:hAnsi="Consolas"/>
-          <w:color w:val="000000"/>
-          <w:spacing w:val="15"/>
-        </w:rPr>
-        <w:t>artisan</w:t>
-      </w:r>
-      <w:proofErr w:type="spellEnd"/>
-      <w:r>
-        <w:rPr>
-          <w:rStyle w:val="HTML-kod"/>
-          <w:rFonts w:ascii="Consolas" w:eastAsiaTheme="majorEastAsia" w:hAnsi="Consolas"/>
-          <w:color w:val="000000"/>
-          <w:spacing w:val="15"/>
-        </w:rPr>
-        <w:t xml:space="preserve"> </w:t>
-      </w:r>
-      <w:proofErr w:type="spellStart"/>
-      <w:proofErr w:type="gramStart"/>
-      <w:r>
-        <w:rPr>
-          <w:rStyle w:val="HTML-kod"/>
-          <w:rFonts w:ascii="Consolas" w:eastAsiaTheme="majorEastAsia" w:hAnsi="Consolas"/>
-          <w:color w:val="000000"/>
-          <w:spacing w:val="15"/>
-        </w:rPr>
-        <w:t>make</w:t>
+        <w:t>php artisan make</w:t>
       </w:r>
       <w:r>
         <w:rPr>
@@ -1103,10 +720,8 @@
           <w:color w:val="000000"/>
           <w:spacing w:val="15"/>
         </w:rPr>
-        <w:t>controller</w:t>
-      </w:r>
-      <w:proofErr w:type="spellEnd"/>
-      <w:proofErr w:type="gramEnd"/>
+        <w:t xml:space="preserve">controller </w:t>
+      </w:r>
       <w:r>
         <w:rPr>
           <w:rStyle w:val="HTML-kod"/>
@@ -1114,265 +729,13 @@
           <w:color w:val="000000"/>
           <w:spacing w:val="15"/>
         </w:rPr>
-        <w:t xml:space="preserve"> </w:t>
-      </w:r>
-      <w:r>
-        <w:rPr>
-          <w:rStyle w:val="HTML-kod"/>
-          <w:rFonts w:ascii="Consolas" w:eastAsiaTheme="majorEastAsia" w:hAnsi="Consolas"/>
-          <w:color w:val="000000"/>
-          <w:spacing w:val="15"/>
-        </w:rPr>
-        <w:t>Fordon</w:t>
+        <w:t>Bot</w:t>
       </w:r>
     </w:p>
     <w:p/>
     <w:p>
-      <w:pPr>
-        <w:pStyle w:val="HTML-frformaterad"/>
-        <w:pBdr>
-          <w:top w:val="single" w:sz="6" w:space="12" w:color="CCCCCC"/>
-          <w:left w:val="single" w:sz="6" w:space="31" w:color="CCCCCC"/>
-          <w:bottom w:val="single" w:sz="6" w:space="12" w:color="CCCCCC"/>
-          <w:right w:val="single" w:sz="6" w:space="12" w:color="CCCCCC"/>
-        </w:pBdr>
-        <w:shd w:val="clear" w:color="auto" w:fill="F5F2F0"/>
-        <w:rPr>
-          <w:rFonts w:ascii="Consolas" w:hAnsi="Consolas"/>
-          <w:color w:val="000000"/>
-          <w:spacing w:val="15"/>
-        </w:rPr>
-      </w:pPr>
-      <w:proofErr w:type="spellStart"/>
-      <w:r>
-        <w:rPr>
-          <w:rStyle w:val="HTML-kod"/>
-          <w:rFonts w:ascii="Consolas" w:eastAsiaTheme="majorEastAsia" w:hAnsi="Consolas"/>
-          <w:color w:val="000000"/>
-          <w:spacing w:val="15"/>
-        </w:rPr>
-        <w:t>php</w:t>
-      </w:r>
-      <w:proofErr w:type="spellEnd"/>
-      <w:r>
-        <w:rPr>
-          <w:rStyle w:val="HTML-kod"/>
-          <w:rFonts w:ascii="Consolas" w:eastAsiaTheme="majorEastAsia" w:hAnsi="Consolas"/>
-          <w:color w:val="000000"/>
-          <w:spacing w:val="15"/>
-        </w:rPr>
-        <w:t xml:space="preserve"> </w:t>
-      </w:r>
-      <w:proofErr w:type="spellStart"/>
-      <w:r>
-        <w:rPr>
-          <w:rStyle w:val="HTML-kod"/>
-          <w:rFonts w:ascii="Consolas" w:eastAsiaTheme="majorEastAsia" w:hAnsi="Consolas"/>
-          <w:color w:val="000000"/>
-          <w:spacing w:val="15"/>
-        </w:rPr>
-        <w:t>artisan</w:t>
-      </w:r>
-      <w:proofErr w:type="spellEnd"/>
-      <w:r>
-        <w:rPr>
-          <w:rStyle w:val="HTML-kod"/>
-          <w:rFonts w:ascii="Consolas" w:eastAsiaTheme="majorEastAsia" w:hAnsi="Consolas"/>
-          <w:color w:val="000000"/>
-          <w:spacing w:val="15"/>
-        </w:rPr>
-        <w:t xml:space="preserve"> </w:t>
-      </w:r>
-      <w:proofErr w:type="spellStart"/>
-      <w:proofErr w:type="gramStart"/>
-      <w:r>
-        <w:rPr>
-          <w:rStyle w:val="HTML-kod"/>
-          <w:rFonts w:ascii="Consolas" w:eastAsiaTheme="majorEastAsia" w:hAnsi="Consolas"/>
-          <w:color w:val="000000"/>
-          <w:spacing w:val="15"/>
-        </w:rPr>
-        <w:t>make</w:t>
-      </w:r>
-      <w:r>
-        <w:rPr>
-          <w:rStyle w:val="token"/>
-          <w:rFonts w:ascii="Consolas" w:eastAsiaTheme="majorEastAsia" w:hAnsi="Consolas"/>
-          <w:color w:val="999999"/>
-          <w:spacing w:val="15"/>
-        </w:rPr>
-        <w:t>:</w:t>
-      </w:r>
-      <w:r>
-        <w:rPr>
-          <w:rStyle w:val="HTML-kod"/>
-          <w:rFonts w:ascii="Consolas" w:eastAsiaTheme="majorEastAsia" w:hAnsi="Consolas"/>
-          <w:color w:val="000000"/>
-          <w:spacing w:val="15"/>
-        </w:rPr>
-        <w:t>controller</w:t>
-      </w:r>
-      <w:proofErr w:type="spellEnd"/>
-      <w:proofErr w:type="gramEnd"/>
-      <w:r>
-        <w:rPr>
-          <w:rStyle w:val="HTML-kod"/>
-          <w:rFonts w:ascii="Consolas" w:eastAsiaTheme="majorEastAsia" w:hAnsi="Consolas"/>
-          <w:color w:val="000000"/>
-          <w:spacing w:val="15"/>
-        </w:rPr>
-        <w:t xml:space="preserve"> </w:t>
-      </w:r>
-      <w:r>
-        <w:rPr>
-          <w:rStyle w:val="HTML-kod"/>
-          <w:rFonts w:ascii="Consolas" w:eastAsiaTheme="majorEastAsia" w:hAnsi="Consolas"/>
-          <w:color w:val="000000"/>
-          <w:spacing w:val="15"/>
-        </w:rPr>
-        <w:t>Bot</w:t>
-      </w:r>
-    </w:p>
-    <w:p>
-      <w:r>
-        <w:t>modif</w:t>
-      </w:r>
-      <w:r>
-        <w:t>i</w:t>
-      </w:r>
-      <w:r>
-        <w:t xml:space="preserve">erade sedan dessa så de var </w:t>
-      </w:r>
-      <w:proofErr w:type="spellStart"/>
-      <w:r>
-        <w:t>restful</w:t>
-      </w:r>
-      <w:proofErr w:type="spellEnd"/>
-      <w:r>
-        <w:t>/</w:t>
-      </w:r>
-      <w:proofErr w:type="spellStart"/>
-      <w:r>
-        <w:t>resource</w:t>
-      </w:r>
-      <w:proofErr w:type="spellEnd"/>
-      <w:r>
-        <w:t xml:space="preserve"> baserade, och ändrade v</w:t>
-      </w:r>
-      <w:r>
-        <w:t xml:space="preserve">ilka funktioner som behövde en </w:t>
-      </w:r>
-      <w:proofErr w:type="spellStart"/>
-      <w:r>
-        <w:t>view</w:t>
-      </w:r>
-      <w:proofErr w:type="spellEnd"/>
-      <w:r>
-        <w:t xml:space="preserve"> eller inte.</w:t>
-      </w:r>
-      <w:r>
-        <w:t xml:space="preserve"> Fixade också routes så att </w:t>
-      </w:r>
-      <w:proofErr w:type="spellStart"/>
-      <w:r>
-        <w:t>urls</w:t>
-      </w:r>
-      <w:proofErr w:type="spellEnd"/>
-      <w:r>
-        <w:t xml:space="preserve"> matchar med controller actions i </w:t>
-      </w:r>
-      <w:proofErr w:type="spellStart"/>
-      <w:r>
-        <w:t>web.php</w:t>
-      </w:r>
-      <w:proofErr w:type="spellEnd"/>
-      <w:r>
-        <w:t xml:space="preserve"> filen:</w:t>
-      </w:r>
-    </w:p>
-    <w:p>
-      <w:proofErr w:type="gramStart"/>
-      <w:r>
-        <w:t>Route::</w:t>
-      </w:r>
-      <w:proofErr w:type="spellStart"/>
-      <w:proofErr w:type="gramEnd"/>
-      <w:r>
-        <w:t>resource</w:t>
-      </w:r>
-      <w:proofErr w:type="spellEnd"/>
-      <w:r>
-        <w:t>('bot', 'Botcontroller');</w:t>
-      </w:r>
-    </w:p>
-    <w:p/>
-    <w:p>
-      <w:proofErr w:type="gramStart"/>
-      <w:r>
-        <w:t>Route::</w:t>
-      </w:r>
-      <w:proofErr w:type="spellStart"/>
-      <w:proofErr w:type="gramEnd"/>
-      <w:r>
-        <w:t>resource</w:t>
-      </w:r>
-      <w:proofErr w:type="spellEnd"/>
-      <w:r>
-        <w:t>('fordon', 'Fordoncontroller',</w:t>
-      </w:r>
-    </w:p>
-    <w:p>
-      <w:r>
-        <w:t xml:space="preserve">    ['</w:t>
-      </w:r>
-      <w:proofErr w:type="spellStart"/>
-      <w:r>
-        <w:t>except</w:t>
-      </w:r>
-      <w:proofErr w:type="spellEnd"/>
-      <w:r>
-        <w:t>' =&gt; ['</w:t>
-      </w:r>
-      <w:proofErr w:type="spellStart"/>
-      <w:r>
-        <w:t>edit</w:t>
-      </w:r>
-      <w:proofErr w:type="spellEnd"/>
-      <w:r>
-        <w:t>', '</w:t>
-      </w:r>
-      <w:proofErr w:type="spellStart"/>
-      <w:r>
-        <w:t>update</w:t>
-      </w:r>
-      <w:proofErr w:type="spellEnd"/>
-      <w:r>
-        <w:t>']]);</w:t>
-      </w:r>
-    </w:p>
-    <w:p>
-      <w:bookmarkStart w:id="0" w:name="_GoBack"/>
-      <w:bookmarkEnd w:id="0"/>
-    </w:p>
-    <w:p>
-      <w:r>
-        <w:t xml:space="preserve">Skapade också </w:t>
-      </w:r>
-      <w:proofErr w:type="spellStart"/>
-      <w:r>
-        <w:t>Eloquent</w:t>
-      </w:r>
-      <w:proofErr w:type="spellEnd"/>
-      <w:r>
-        <w:t xml:space="preserve"> ORM modeller via </w:t>
-      </w:r>
-      <w:proofErr w:type="spellStart"/>
-      <w:r>
-        <w:t>migrate</w:t>
-      </w:r>
-      <w:proofErr w:type="spellEnd"/>
-      <w:r>
-        <w:t>:</w:t>
+      <w:r>
+        <w:t>Skapade också Eloquent ORM modeller via migrate:</w:t>
       </w:r>
     </w:p>
     <w:p>
@@ -1407,7 +770,6 @@
           <w:spacing w:val="15"/>
         </w:rPr>
       </w:pPr>
-      <w:proofErr w:type="spellStart"/>
       <w:r>
         <w:rPr>
           <w:rStyle w:val="HTML-kod"/>
@@ -1415,48 +777,7 @@
           <w:color w:val="000000"/>
           <w:spacing w:val="15"/>
         </w:rPr>
-        <w:t>php</w:t>
-      </w:r>
-      <w:proofErr w:type="spellEnd"/>
-      <w:r>
-        <w:rPr>
-          <w:rStyle w:val="HTML-kod"/>
-          <w:rFonts w:ascii="Consolas" w:eastAsiaTheme="majorEastAsia" w:hAnsi="Consolas"/>
-          <w:color w:val="000000"/>
-          <w:spacing w:val="15"/>
-        </w:rPr>
-        <w:t xml:space="preserve"> </w:t>
-      </w:r>
-      <w:proofErr w:type="spellStart"/>
-      <w:r>
-        <w:rPr>
-          <w:rStyle w:val="HTML-kod"/>
-          <w:rFonts w:ascii="Consolas" w:eastAsiaTheme="majorEastAsia" w:hAnsi="Consolas"/>
-          <w:color w:val="000000"/>
-          <w:spacing w:val="15"/>
-        </w:rPr>
-        <w:t>artisan</w:t>
-      </w:r>
-      <w:proofErr w:type="spellEnd"/>
-      <w:r>
-        <w:rPr>
-          <w:rStyle w:val="HTML-kod"/>
-          <w:rFonts w:ascii="Consolas" w:eastAsiaTheme="majorEastAsia" w:hAnsi="Consolas"/>
-          <w:color w:val="000000"/>
-          <w:spacing w:val="15"/>
-        </w:rPr>
-        <w:t xml:space="preserve"> </w:t>
-      </w:r>
-      <w:proofErr w:type="spellStart"/>
-      <w:proofErr w:type="gramStart"/>
-      <w:r>
-        <w:rPr>
-          <w:rStyle w:val="HTML-kod"/>
-          <w:rFonts w:ascii="Consolas" w:eastAsiaTheme="majorEastAsia" w:hAnsi="Consolas"/>
-          <w:color w:val="000000"/>
-          <w:spacing w:val="15"/>
-        </w:rPr>
-        <w:t>make</w:t>
+        <w:t>php artisan make</w:t>
       </w:r>
       <w:r>
         <w:rPr>
@@ -1474,18 +795,7 @@
           <w:color w:val="000000"/>
           <w:spacing w:val="15"/>
         </w:rPr>
-        <w:t>model</w:t>
-      </w:r>
-      <w:proofErr w:type="spellEnd"/>
-      <w:proofErr w:type="gramEnd"/>
-      <w:r>
-        <w:rPr>
-          <w:rStyle w:val="HTML-kod"/>
-          <w:rFonts w:ascii="Consolas" w:eastAsiaTheme="majorEastAsia" w:hAnsi="Consolas"/>
-          <w:color w:val="000000"/>
-          <w:spacing w:val="15"/>
-        </w:rPr>
-        <w:t xml:space="preserve"> </w:t>
+        <w:t xml:space="preserve">model </w:t>
       </w:r>
       <w:r>
         <w:rPr>
@@ -1554,7 +864,6 @@
           <w:spacing w:val="15"/>
         </w:rPr>
       </w:pPr>
-      <w:proofErr w:type="spellStart"/>
       <w:r>
         <w:rPr>
           <w:rStyle w:val="HTML-kod"/>
@@ -1562,48 +871,7 @@
           <w:color w:val="000000"/>
           <w:spacing w:val="15"/>
         </w:rPr>
-        <w:t>php</w:t>
-      </w:r>
-      <w:proofErr w:type="spellEnd"/>
-      <w:r>
-        <w:rPr>
-          <w:rStyle w:val="HTML-kod"/>
-          <w:rFonts w:ascii="Consolas" w:eastAsiaTheme="majorEastAsia" w:hAnsi="Consolas"/>
-          <w:color w:val="000000"/>
-          <w:spacing w:val="15"/>
-        </w:rPr>
-        <w:t xml:space="preserve"> </w:t>
-      </w:r>
-      <w:proofErr w:type="spellStart"/>
-      <w:r>
-        <w:rPr>
-          <w:rStyle w:val="HTML-kod"/>
-          <w:rFonts w:ascii="Consolas" w:eastAsiaTheme="majorEastAsia" w:hAnsi="Consolas"/>
-          <w:color w:val="000000"/>
-          <w:spacing w:val="15"/>
-        </w:rPr>
-        <w:t>artisan</w:t>
-      </w:r>
-      <w:proofErr w:type="spellEnd"/>
-      <w:r>
-        <w:rPr>
-          <w:rStyle w:val="HTML-kod"/>
-          <w:rFonts w:ascii="Consolas" w:eastAsiaTheme="majorEastAsia" w:hAnsi="Consolas"/>
-          <w:color w:val="000000"/>
-          <w:spacing w:val="15"/>
-        </w:rPr>
-        <w:t xml:space="preserve"> </w:t>
-      </w:r>
-      <w:proofErr w:type="spellStart"/>
-      <w:proofErr w:type="gramStart"/>
-      <w:r>
-        <w:rPr>
-          <w:rStyle w:val="HTML-kod"/>
-          <w:rFonts w:ascii="Consolas" w:eastAsiaTheme="majorEastAsia" w:hAnsi="Consolas"/>
-          <w:color w:val="000000"/>
-          <w:spacing w:val="15"/>
-        </w:rPr>
-        <w:t>make</w:t>
+        <w:t>php artisan make</w:t>
       </w:r>
       <w:r>
         <w:rPr>
@@ -1621,10 +889,8 @@
           <w:color w:val="000000"/>
           <w:spacing w:val="15"/>
         </w:rPr>
-        <w:t>model</w:t>
-      </w:r>
-      <w:proofErr w:type="spellEnd"/>
-      <w:proofErr w:type="gramEnd"/>
+        <w:t xml:space="preserve">model </w:t>
+      </w:r>
       <w:r>
         <w:rPr>
           <w:rStyle w:val="HTML-kod"/>
@@ -1632,34 +898,17 @@
           <w:color w:val="000000"/>
           <w:spacing w:val="15"/>
         </w:rPr>
+        <w:t>Bot</w:t>
+      </w:r>
+    </w:p>
+    <w:p>
+      <w:r>
+        <w:t>och modiferade deras innehåll.</w:t>
+      </w:r>
+      <w:r>
         <w:t xml:space="preserve"> </w:t>
       </w:r>
       <w:r>
-        <w:rPr>
-          <w:rStyle w:val="HTML-kod"/>
-          <w:rFonts w:ascii="Consolas" w:eastAsiaTheme="majorEastAsia" w:hAnsi="Consolas"/>
-          <w:color w:val="000000"/>
-          <w:spacing w:val="15"/>
-        </w:rPr>
-        <w:t>Bot</w:t>
-      </w:r>
-    </w:p>
-    <w:p>
-      <w:r>
-        <w:t xml:space="preserve">och </w:t>
-      </w:r>
-      <w:proofErr w:type="spellStart"/>
-      <w:r>
-        <w:t>modiferade</w:t>
-      </w:r>
-      <w:proofErr w:type="spellEnd"/>
-      <w:r>
-        <w:t xml:space="preserve"> deras innehåll.</w:t>
-      </w:r>
-      <w:r>
-        <w:t xml:space="preserve"> </w:t>
-      </w:r>
-      <w:r>
         <w:t xml:space="preserve">Det är via dessa </w:t>
       </w:r>
       <w:r>
@@ -1680,28 +929,15 @@
         <w:br/>
       </w:r>
       <w:r>
-        <w:t xml:space="preserve">Sen </w:t>
-      </w:r>
-      <w:proofErr w:type="spellStart"/>
-      <w:r>
-        <w:t>modfierade</w:t>
-      </w:r>
-      <w:proofErr w:type="spellEnd"/>
-      <w:r>
-        <w:t xml:space="preserve"> jag </w:t>
+        <w:t xml:space="preserve">Sen modfierade jag </w:t>
       </w:r>
     </w:p>
     <w:p>
       <w:pPr>
         <w:pStyle w:val="Rubrik2"/>
       </w:pPr>
-      <w:proofErr w:type="spellStart"/>
-      <w:r>
-        <w:t>Angular</w:t>
-      </w:r>
-      <w:proofErr w:type="spellEnd"/>
-      <w:r>
-        <w:t xml:space="preserve"> Front-End</w:t>
+      <w:r>
+        <w:t>Angular Front-End</w:t>
       </w:r>
     </w:p>
     <w:p>
@@ -1722,16 +958,11 @@
         <w:pStyle w:val="Rubrik1"/>
         <w:spacing w:after="60"/>
       </w:pPr>
-      <w:proofErr w:type="spellStart"/>
       <w:r>
         <w:t>S</w:t>
       </w:r>
       <w:r>
-        <w:t>ection</w:t>
-      </w:r>
-      <w:proofErr w:type="spellEnd"/>
-      <w:r>
-        <w:t xml:space="preserve"> 2</w:t>
+        <w:t>ection 2</w:t>
       </w:r>
     </w:p>
     <w:p>

</xml_diff>